<commit_message>
Definition studie added and some changes to the PCD. Also some more AI stuff
</commit_message>
<xml_diff>
--- a/Documentatie/Product Concept Document.docx
+++ b/Documentatie/Product Concept Document.docx
@@ -1386,126 +1386,79 @@
           <w:r>
             <w:fldChar w:fldCharType="separate"/>
           </w:r>
-          <w:bookmarkStart w:id="2" w:name="_GoBack"/>
-          <w:bookmarkEnd w:id="2"/>
-          <w:r>
-            <w:rPr>
-              <w:rStyle w:val="Hyperlink"/>
-              <w:noProof/>
-            </w:rPr>
-            <w:fldChar w:fldCharType="begin"/>
-          </w:r>
-          <w:r>
-            <w:rPr>
-              <w:rStyle w:val="Hyperlink"/>
-              <w:noProof/>
-            </w:rPr>
-            <w:instrText xml:space="preserve"> </w:instrText>
-          </w:r>
-          <w:r>
-            <w:rPr>
-              <w:noProof/>
-            </w:rPr>
-            <w:instrText>HYPERLINK \l "_Toc432358881"</w:instrText>
-          </w:r>
-          <w:r>
-            <w:rPr>
-              <w:rStyle w:val="Hyperlink"/>
-              <w:noProof/>
-            </w:rPr>
-            <w:instrText xml:space="preserve"> </w:instrText>
-          </w:r>
-          <w:r>
-            <w:rPr>
-              <w:rStyle w:val="Hyperlink"/>
-              <w:noProof/>
-            </w:rPr>
-          </w:r>
-          <w:r>
-            <w:rPr>
-              <w:rStyle w:val="Hyperlink"/>
-              <w:noProof/>
-            </w:rPr>
-            <w:fldChar w:fldCharType="separate"/>
-          </w:r>
-          <w:r>
-            <w:rPr>
-              <w:rStyle w:val="Hyperlink"/>
-              <w:rFonts w:eastAsia="Arial"/>
-              <w:noProof/>
-            </w:rPr>
-            <w:t>1</w:t>
-          </w:r>
-          <w:r>
-            <w:rPr>
-              <w:noProof/>
-              <w:lang w:val="nl-NL" w:eastAsia="nl-NL"/>
-            </w:rPr>
-            <w:tab/>
-          </w:r>
-          <w:r>
-            <w:rPr>
-              <w:rStyle w:val="Hyperlink"/>
-              <w:rFonts w:eastAsia="Arial"/>
-              <w:noProof/>
-            </w:rPr>
-            <w:t>Version Control</w:t>
-          </w:r>
-          <w:r>
-            <w:rPr>
-              <w:noProof/>
-              <w:webHidden/>
-            </w:rPr>
-            <w:tab/>
-          </w:r>
-          <w:r>
-            <w:rPr>
-              <w:noProof/>
-              <w:webHidden/>
-            </w:rPr>
-            <w:fldChar w:fldCharType="begin"/>
-          </w:r>
-          <w:r>
-            <w:rPr>
-              <w:noProof/>
-              <w:webHidden/>
-            </w:rPr>
-            <w:instrText xml:space="preserve"> PAGEREF _Toc432358881 \h </w:instrText>
-          </w:r>
-          <w:r>
-            <w:rPr>
-              <w:noProof/>
-              <w:webHidden/>
-            </w:rPr>
-          </w:r>
-          <w:r>
-            <w:rPr>
-              <w:noProof/>
-              <w:webHidden/>
-            </w:rPr>
-            <w:fldChar w:fldCharType="separate"/>
-          </w:r>
-          <w:r>
-            <w:rPr>
-              <w:noProof/>
-              <w:webHidden/>
-            </w:rPr>
-            <w:t>2</w:t>
-          </w:r>
-          <w:r>
-            <w:rPr>
-              <w:noProof/>
-              <w:webHidden/>
-            </w:rPr>
-            <w:fldChar w:fldCharType="end"/>
-          </w:r>
-          <w:r>
-            <w:rPr>
-              <w:rStyle w:val="Hyperlink"/>
-              <w:noProof/>
-            </w:rPr>
-            <w:fldChar w:fldCharType="end"/>
-          </w:r>
+          <w:hyperlink w:anchor="_Toc432358881" w:history="1">
+            <w:r>
+              <w:rPr>
+                <w:rStyle w:val="Hyperlink"/>
+                <w:rFonts w:eastAsia="Arial"/>
+                <w:noProof/>
+              </w:rPr>
+              <w:t>1</w:t>
+            </w:r>
+            <w:r>
+              <w:rPr>
+                <w:noProof/>
+                <w:lang w:val="nl-NL" w:eastAsia="nl-NL"/>
+              </w:rPr>
+              <w:tab/>
+            </w:r>
+            <w:r>
+              <w:rPr>
+                <w:rStyle w:val="Hyperlink"/>
+                <w:rFonts w:eastAsia="Arial"/>
+                <w:noProof/>
+              </w:rPr>
+              <w:t>Version Control</w:t>
+            </w:r>
+            <w:r>
+              <w:rPr>
+                <w:noProof/>
+                <w:webHidden/>
+              </w:rPr>
+              <w:tab/>
+            </w:r>
+            <w:r>
+              <w:rPr>
+                <w:noProof/>
+                <w:webHidden/>
+              </w:rPr>
+              <w:fldChar w:fldCharType="begin"/>
+            </w:r>
+            <w:r>
+              <w:rPr>
+                <w:noProof/>
+                <w:webHidden/>
+              </w:rPr>
+              <w:instrText xml:space="preserve"> PAGEREF _Toc432358881 \h </w:instrText>
+            </w:r>
+            <w:r>
+              <w:rPr>
+                <w:noProof/>
+                <w:webHidden/>
+              </w:rPr>
+            </w:r>
+            <w:r>
+              <w:rPr>
+                <w:noProof/>
+                <w:webHidden/>
+              </w:rPr>
+              <w:fldChar w:fldCharType="separate"/>
+            </w:r>
+            <w:r>
+              <w:rPr>
+                <w:noProof/>
+                <w:webHidden/>
+              </w:rPr>
+              <w:t>2</w:t>
+            </w:r>
+            <w:r>
+              <w:rPr>
+                <w:noProof/>
+                <w:webHidden/>
+              </w:rPr>
+              <w:fldChar w:fldCharType="end"/>
+            </w:r>
+          </w:hyperlink>
         </w:p>
         <w:p>
           <w:pPr>
@@ -4108,7 +4061,7 @@
           <w:rFonts w:eastAsia="Arial"/>
         </w:rPr>
       </w:pPr>
-      <w:bookmarkStart w:id="3" w:name="_Toc432358883"/>
+      <w:bookmarkStart w:id="2" w:name="_Toc432358883"/>
       <w:r>
         <w:rPr>
           <w:rFonts w:eastAsia="Arial"/>
@@ -4122,50 +4075,50 @@
         </w:rPr>
         <w:t>n</w:t>
       </w:r>
+      <w:bookmarkEnd w:id="2"/>
+    </w:p>
+    <w:p>
+      <w:pPr>
+        <w:pStyle w:val="Heading2"/>
+      </w:pPr>
+      <w:bookmarkStart w:id="3" w:name="_Toc432358884"/>
+      <w:r>
+        <w:t>Project Concept Document</w:t>
+      </w:r>
       <w:bookmarkEnd w:id="3"/>
     </w:p>
     <w:p>
+      <w:r>
+        <w:t xml:space="preserve">The purpose of </w:t>
+      </w:r>
+      <w:r>
+        <w:t>this</w:t>
+      </w:r>
+      <w:r>
+        <w:t xml:space="preserve"> project concept document </w:t>
+      </w:r>
+      <w:r>
+        <w:t>is to identify the</w:t>
+      </w:r>
+      <w:r>
+        <w:t xml:space="preserve"> project idea and turn it into a realized product. It provides a basic understanding of the project and the content of it. </w:t>
+      </w:r>
+      <w:r>
+        <w:t>This document will define the basis of the project and explain how certain aspects of the design work</w:t>
+      </w:r>
+      <w:r>
+        <w:t>.</w:t>
+      </w:r>
+    </w:p>
+    <w:p>
       <w:pPr>
         <w:pStyle w:val="Heading2"/>
       </w:pPr>
-      <w:bookmarkStart w:id="4" w:name="_Toc432358884"/>
-      <w:r>
-        <w:t>Project Concept Document</w:t>
+      <w:bookmarkStart w:id="4" w:name="_Toc432358885"/>
+      <w:r>
+        <w:t>General Information</w:t>
       </w:r>
       <w:bookmarkEnd w:id="4"/>
-    </w:p>
-    <w:p>
-      <w:r>
-        <w:t xml:space="preserve">The purpose of </w:t>
-      </w:r>
-      <w:r>
-        <w:t>this</w:t>
-      </w:r>
-      <w:r>
-        <w:t xml:space="preserve"> project concept document </w:t>
-      </w:r>
-      <w:r>
-        <w:t>is to identify the</w:t>
-      </w:r>
-      <w:r>
-        <w:t xml:space="preserve"> project idea and turn it into a realized product. It provides a basic understanding of the project and the content of it. </w:t>
-      </w:r>
-      <w:r>
-        <w:t>This document will define the basis of the project and explain how certain aspects of the design work</w:t>
-      </w:r>
-      <w:r>
-        <w:t>.</w:t>
-      </w:r>
-    </w:p>
-    <w:p>
-      <w:pPr>
-        <w:pStyle w:val="Heading2"/>
-      </w:pPr>
-      <w:bookmarkStart w:id="5" w:name="_Toc432358885"/>
-      <w:r>
-        <w:t>General Information</w:t>
-      </w:r>
-      <w:bookmarkEnd w:id="5"/>
     </w:p>
     <w:p>
       <w:pPr>
@@ -4428,33 +4381,8 @@
                 <w:rFonts w:eastAsia="Arial"/>
                 <w:sz w:val="24"/>
               </w:rPr>
-              <w:t xml:space="preserve">ROC </w:t>
-            </w:r>
-            <w:proofErr w:type="spellStart"/>
-            <w:r>
-              <w:rPr>
-                <w:rFonts w:eastAsia="Arial"/>
-                <w:sz w:val="24"/>
-              </w:rPr>
-              <w:t>Friese</w:t>
-            </w:r>
-            <w:proofErr w:type="spellEnd"/>
-            <w:r>
-              <w:rPr>
-                <w:rFonts w:eastAsia="Arial"/>
-                <w:sz w:val="24"/>
-              </w:rPr>
-              <w:t xml:space="preserve"> </w:t>
-            </w:r>
-            <w:proofErr w:type="spellStart"/>
-            <w:r>
-              <w:rPr>
-                <w:rFonts w:eastAsia="Arial"/>
-                <w:sz w:val="24"/>
-              </w:rPr>
-              <w:t>Poort</w:t>
-            </w:r>
-            <w:proofErr w:type="spellEnd"/>
+              <w:t>ROC Friese Poort</w:t>
+            </w:r>
           </w:p>
         </w:tc>
       </w:tr>
@@ -4546,36 +4474,17 @@
         </w:rPr>
         <w:t xml:space="preserve">Melle Dijkstra – </w:t>
       </w:r>
-      <w:r>
-        <w:fldChar w:fldCharType="begin"/>
-      </w:r>
-      <w:r>
-        <w:rPr>
-          <w:lang w:val="nl-NL"/>
-        </w:rPr>
-        <w:instrText xml:space="preserve"> HYPERLINK "mailto:melle210202@gmail.com" </w:instrText>
-      </w:r>
-      <w:r>
-        <w:fldChar w:fldCharType="separate"/>
-      </w:r>
-      <w:r>
-        <w:rPr>
-          <w:rStyle w:val="Hyperlink"/>
-          <w:rFonts w:eastAsia="Arial"/>
-          <w:sz w:val="24"/>
-          <w:lang w:val="nl-NL"/>
-        </w:rPr>
-        <w:t>melle210202@gmail.com</w:t>
-      </w:r>
-      <w:r>
-        <w:rPr>
-          <w:rStyle w:val="Hyperlink"/>
-          <w:rFonts w:eastAsia="Arial"/>
-          <w:sz w:val="24"/>
-          <w:lang w:val="nl-NL"/>
-        </w:rPr>
-        <w:fldChar w:fldCharType="end"/>
-      </w:r>
+      <w:hyperlink r:id="rId11" w:history="1">
+        <w:r>
+          <w:rPr>
+            <w:rStyle w:val="Hyperlink"/>
+            <w:rFonts w:eastAsia="Arial"/>
+            <w:sz w:val="24"/>
+            <w:lang w:val="nl-NL"/>
+          </w:rPr>
+          <w:t>melle210202@gmail.com</w:t>
+        </w:r>
+      </w:hyperlink>
       <w:r>
         <w:rPr>
           <w:rFonts w:eastAsia="Arial"/>
@@ -4610,7 +4519,7 @@
           <w:rFonts w:eastAsia="Arial"/>
         </w:rPr>
       </w:pPr>
-      <w:bookmarkStart w:id="6" w:name="_Toc432358886"/>
+      <w:bookmarkStart w:id="5" w:name="_Toc432358886"/>
       <w:r>
         <w:rPr>
           <w:rFonts w:eastAsia="Arial"/>
@@ -4624,183 +4533,197 @@
         </w:rPr>
         <w:t>Project</w:t>
       </w:r>
+      <w:bookmarkEnd w:id="5"/>
+    </w:p>
+    <w:p>
+      <w:pPr>
+        <w:pStyle w:val="Heading2"/>
+      </w:pPr>
+      <w:bookmarkStart w:id="6" w:name="_Toc432358887"/>
+      <w:r>
+        <w:t xml:space="preserve">The </w:t>
+      </w:r>
+      <w:r>
+        <w:t>Concept</w:t>
+      </w:r>
       <w:bookmarkEnd w:id="6"/>
     </w:p>
     <w:p>
       <w:pPr>
+        <w:pStyle w:val="Heading3"/>
+      </w:pPr>
+      <w:bookmarkStart w:id="7" w:name="_Toc432358888"/>
+      <w:r>
+        <w:t>The idea</w:t>
+      </w:r>
+      <w:bookmarkEnd w:id="7"/>
+    </w:p>
+    <w:p>
+      <w:r>
+        <w:t xml:space="preserve">The idea of the project is </w:t>
+      </w:r>
+      <w:r>
+        <w:t>a</w:t>
+      </w:r>
+      <w:r>
+        <w:t xml:space="preserve"> “social network” </w:t>
+      </w:r>
+      <w:r>
+        <w:t xml:space="preserve">where you can share interests with friends and strengthen your relation between people in your friend group. </w:t>
+      </w:r>
+    </w:p>
+    <w:p>
+      <w:r>
+        <w:t>This is done by playing little games and helping each other with challenges together. What these games are exactly</w:t>
+      </w:r>
+      <w:r>
+        <w:t>,</w:t>
+      </w:r>
+      <w:r>
+        <w:t xml:space="preserve"> is not yet clear. But don’t confuse this social media with Facebook or Twitter. It’s more for groups instead of you alone having a profile and updating statuses.</w:t>
+      </w:r>
+      <w:r>
+        <w:t xml:space="preserve"> The idea is to get to know everyone </w:t>
+      </w:r>
+      <w:r>
+        <w:t xml:space="preserve">who you share the group with. </w:t>
+      </w:r>
+    </w:p>
+    <w:p>
+      <w:pPr>
+        <w:pStyle w:val="Heading3"/>
+      </w:pPr>
+      <w:bookmarkStart w:id="8" w:name="_Toc432358889"/>
+      <w:r>
+        <w:t>How it works</w:t>
+      </w:r>
+      <w:bookmarkEnd w:id="8"/>
+    </w:p>
+    <w:p>
+      <w:r>
+        <w:t>You require an account which you can get by visiting the site or if an app is available you will be able to register an account via the app.</w:t>
+      </w:r>
+    </w:p>
+    <w:p>
+      <w:r>
+        <w:t>When you join for</w:t>
+      </w:r>
+      <w:r>
+        <w:t xml:space="preserve"> the first time you make an account and make a group </w:t>
+      </w:r>
+      <w:r>
+        <w:t xml:space="preserve">and </w:t>
+      </w:r>
+      <w:r>
+        <w:t>then you have the option to invite</w:t>
+      </w:r>
+      <w:r>
+        <w:t xml:space="preserve"> others</w:t>
+      </w:r>
+      <w:r>
+        <w:t xml:space="preserve"> to</w:t>
+      </w:r>
+      <w:r>
+        <w:t xml:space="preserve"> join the group you created. </w:t>
+      </w:r>
+      <w:r>
+        <w:t>A few of the option</w:t>
+      </w:r>
+      <w:r>
+        <w:t xml:space="preserve"> you have a</w:t>
+      </w:r>
+      <w:r>
+        <w:t>re</w:t>
+      </w:r>
+      <w:r>
+        <w:t xml:space="preserve"> creating lists to share with others in the group, also you have a couple of “games” or challenges to complete or beat each other in. </w:t>
+      </w:r>
+      <w:r>
+        <w:t>These little games can vary from taking the weirdest selfies and/or playing simple games like hangman.</w:t>
+      </w:r>
+      <w:r>
+        <w:t xml:space="preserve"> You can also play challenges with your group and score points with the whole group instead of yourself. In later updates you can play against groups and compete for the first spot. </w:t>
+      </w:r>
+    </w:p>
+    <w:p>
+      <w:pPr>
+        <w:pStyle w:val="Heading3"/>
+      </w:pPr>
+      <w:bookmarkStart w:id="9" w:name="_Toc432358890"/>
+      <w:r>
+        <w:t>Possible ideas</w:t>
+      </w:r>
+      <w:bookmarkEnd w:id="9"/>
+    </w:p>
+    <w:p>
+      <w:pPr>
+        <w:rPr>
+          <w:rFonts w:eastAsiaTheme="majorEastAsia"/>
+        </w:rPr>
+      </w:pPr>
+      <w:r>
+        <w:rPr>
+          <w:rFonts w:eastAsiaTheme="majorEastAsia"/>
+        </w:rPr>
+        <w:t xml:space="preserve">The main thing the product has to do is have a fun time with friends on the site/app </w:t>
+      </w:r>
+      <w:r>
+        <w:rPr>
+          <w:rFonts w:eastAsiaTheme="majorEastAsia"/>
+        </w:rPr>
+        <w:t>and sharing stuff with friends. The exact “games” or “challenges” that will be available are not yet established. If it is possible to make an app of this idea within the given time</w:t>
+      </w:r>
+      <w:r>
+        <w:rPr>
+          <w:rFonts w:eastAsiaTheme="majorEastAsia"/>
+        </w:rPr>
+        <w:t xml:space="preserve"> then that will of course be implemented. But that’s going to take time learning everything around app development.</w:t>
+      </w:r>
+    </w:p>
+    <w:p>
+      <w:pPr>
+        <w:rPr>
+          <w:rFonts w:asciiTheme="majorHAnsi" w:eastAsiaTheme="majorEastAsia" w:hAnsiTheme="majorHAnsi" w:cstheme="majorBidi"/>
+          <w:color w:val="404040" w:themeColor="text1" w:themeTint="BF"/>
+          <w:sz w:val="28"/>
+          <w:szCs w:val="28"/>
+        </w:rPr>
+      </w:pPr>
+      <w:bookmarkStart w:id="10" w:name="_Toc432358891"/>
+      <w:r>
+        <w:br w:type="page"/>
+      </w:r>
+    </w:p>
+    <w:p>
+      <w:pPr>
         <w:pStyle w:val="Heading2"/>
       </w:pPr>
-      <w:bookmarkStart w:id="7" w:name="_Toc432358887"/>
-      <w:r>
-        <w:t xml:space="preserve">The </w:t>
-      </w:r>
-      <w:r>
-        <w:t>Concept</w:t>
-      </w:r>
-      <w:bookmarkEnd w:id="7"/>
+      <w:r>
+        <w:lastRenderedPageBreak/>
+        <w:t>Project Management</w:t>
+      </w:r>
+      <w:bookmarkEnd w:id="10"/>
     </w:p>
     <w:p>
       <w:pPr>
         <w:pStyle w:val="Heading3"/>
       </w:pPr>
-      <w:bookmarkStart w:id="8" w:name="_Toc432358888"/>
-      <w:r>
-        <w:t>The idea</w:t>
-      </w:r>
-      <w:bookmarkEnd w:id="8"/>
-    </w:p>
-    <w:p>
-      <w:r>
-        <w:t xml:space="preserve">The idea of the project is </w:t>
-      </w:r>
-      <w:r>
-        <w:t>a</w:t>
-      </w:r>
-      <w:r>
-        <w:t xml:space="preserve"> “social network” </w:t>
-      </w:r>
-      <w:r>
-        <w:t xml:space="preserve">where you can share interests with friends and strengthen your relation between people in your friend group. </w:t>
-      </w:r>
-    </w:p>
-    <w:p>
-      <w:r>
-        <w:t>This is done by playing little games and helping each other with challenges together. What these games are exactly</w:t>
-      </w:r>
-      <w:r>
-        <w:t>,</w:t>
-      </w:r>
-      <w:r>
-        <w:t xml:space="preserve"> is not yet clear. But don’t confuse this social media with Facebook or Twitter. It’s more for groups instead of you alone having a profile and updating statuses.</w:t>
-      </w:r>
-      <w:r>
-        <w:t xml:space="preserve"> The idea is to get to know everyone </w:t>
-      </w:r>
-      <w:r>
-        <w:t xml:space="preserve">who you share the group with. </w:t>
-      </w:r>
-    </w:p>
-    <w:p>
-      <w:pPr>
-        <w:pStyle w:val="Heading3"/>
-      </w:pPr>
-      <w:bookmarkStart w:id="9" w:name="_Toc432358889"/>
-      <w:r>
-        <w:t>How it works</w:t>
-      </w:r>
-      <w:bookmarkEnd w:id="9"/>
-    </w:p>
-    <w:p>
-      <w:r>
-        <w:t>You require an account which you can get by visiting the site or if an app is available you will be able to register an account via the app.</w:t>
-      </w:r>
-    </w:p>
-    <w:p>
-      <w:r>
-        <w:t>When you join for</w:t>
-      </w:r>
-      <w:r>
-        <w:t xml:space="preserve"> the first time you make an account and make a group </w:t>
-      </w:r>
-      <w:r>
-        <w:t xml:space="preserve">and </w:t>
-      </w:r>
-      <w:r>
-        <w:t>then you have the option to invite</w:t>
-      </w:r>
-      <w:r>
-        <w:t xml:space="preserve"> others</w:t>
-      </w:r>
-      <w:r>
-        <w:t xml:space="preserve"> to</w:t>
-      </w:r>
-      <w:r>
-        <w:t xml:space="preserve"> join the group you created. </w:t>
-      </w:r>
-      <w:r>
-        <w:t>A few of the option</w:t>
-      </w:r>
-      <w:r>
-        <w:t xml:space="preserve"> you have a</w:t>
-      </w:r>
-      <w:r>
-        <w:t>re</w:t>
-      </w:r>
-      <w:r>
-        <w:t xml:space="preserve"> creating lists to share with others in the group, also you have a couple of “games” or challenges to complete or beat each other in. </w:t>
-      </w:r>
-      <w:r>
-        <w:t>These little games can vary from taking the weirdest selfies and/or playing simple games like hangman.</w:t>
-      </w:r>
-      <w:r>
-        <w:t xml:space="preserve"> You can also play challenges with your group and score points with the whole group instead of yourself. In later updates you can play against groups and compete for the first spot. </w:t>
-      </w:r>
-    </w:p>
-    <w:p>
-      <w:pPr>
-        <w:pStyle w:val="Heading3"/>
-      </w:pPr>
-      <w:bookmarkStart w:id="10" w:name="_Toc432358890"/>
-      <w:r>
-        <w:t>Possible ideas</w:t>
-      </w:r>
-      <w:bookmarkEnd w:id="10"/>
-    </w:p>
-    <w:p>
-      <w:pPr>
-        <w:rPr>
-          <w:rFonts w:eastAsiaTheme="majorEastAsia"/>
-        </w:rPr>
-      </w:pPr>
-      <w:r>
-        <w:rPr>
-          <w:rFonts w:eastAsiaTheme="majorEastAsia"/>
-        </w:rPr>
-        <w:t xml:space="preserve">The main thing the product has to do is have a fun time with friends on the site/app </w:t>
-      </w:r>
-      <w:r>
-        <w:rPr>
-          <w:rFonts w:eastAsiaTheme="majorEastAsia"/>
-        </w:rPr>
-        <w:t>and sharing stuff with friends. The exact “games” or “challenges” that will be available are not yet established. If it is possible to make an app of this idea within the given time</w:t>
-      </w:r>
-      <w:r>
-        <w:rPr>
-          <w:rFonts w:eastAsiaTheme="majorEastAsia"/>
-        </w:rPr>
-        <w:t xml:space="preserve"> then that will of course be implemented. But that’s going to take time learning everything around app development.</w:t>
-      </w:r>
-    </w:p>
-    <w:p>
-      <w:pPr>
-        <w:pStyle w:val="Heading2"/>
-      </w:pPr>
-      <w:bookmarkStart w:id="11" w:name="_Toc432358891"/>
-      <w:r>
-        <w:t>Project Management</w:t>
+      <w:bookmarkStart w:id="11" w:name="_Toc432358892"/>
+      <w:r>
+        <w:t xml:space="preserve">Project </w:t>
+      </w:r>
+      <w:r>
+        <w:t>Planning</w:t>
       </w:r>
       <w:bookmarkEnd w:id="11"/>
     </w:p>
     <w:p>
-      <w:pPr>
-        <w:pStyle w:val="Heading3"/>
-      </w:pPr>
-      <w:bookmarkStart w:id="12" w:name="_Toc432358892"/>
-      <w:r>
-        <w:t xml:space="preserve">Project </w:t>
-      </w:r>
-      <w:r>
-        <w:t>Planning</w:t>
-      </w:r>
-      <w:bookmarkEnd w:id="12"/>
-    </w:p>
-    <w:p>
       <w:r>
         <w:t>Google Drive:</w:t>
       </w:r>
     </w:p>
     <w:p>
-      <w:hyperlink r:id="rId11" w:history="1">
+      <w:hyperlink r:id="rId12" w:history="1">
         <w:r>
           <w:rPr>
             <w:rStyle w:val="Hyperlink"/>
@@ -4815,7 +4738,7 @@
       </w:r>
     </w:p>
     <w:p>
-      <w:hyperlink r:id="rId12" w:history="1">
+      <w:hyperlink r:id="rId13" w:history="1">
         <w:r>
           <w:rPr>
             <w:rStyle w:val="Hyperlink"/>
@@ -4825,7 +4748,7 @@
       </w:hyperlink>
     </w:p>
     <w:p>
-      <w:hyperlink r:id="rId13" w:history="1">
+      <w:hyperlink r:id="rId14" w:history="1">
         <w:r>
           <w:rPr>
             <w:rStyle w:val="Hyperlink"/>
@@ -4838,101 +4761,59 @@
       <w:pPr>
         <w:pStyle w:val="Heading3"/>
       </w:pPr>
-      <w:bookmarkStart w:id="13" w:name="_Toc432358893"/>
+      <w:bookmarkStart w:id="12" w:name="_Toc432358893"/>
       <w:r>
         <w:t>Programming Environment</w:t>
       </w:r>
+      <w:bookmarkEnd w:id="12"/>
+    </w:p>
+    <w:p>
+      <w:r>
+        <w:t xml:space="preserve">The programming environment will focus on web based development. </w:t>
+      </w:r>
+      <w:r>
+        <w:t>The product will be hosted on a server with apache, php, mysql</w:t>
+      </w:r>
+      <w:r>
+        <w:t>.</w:t>
+      </w:r>
+      <w:r>
+        <w:t xml:space="preserve"> </w:t>
+      </w:r>
+      <w:r>
+        <w:t xml:space="preserve">Git will be used for version control and sharing files with project members as first option. If Git is too </w:t>
+      </w:r>
+      <w:r>
+        <w:t>complicated</w:t>
+      </w:r>
+      <w:r>
+        <w:t xml:space="preserve"> for </w:t>
+      </w:r>
+      <w:r>
+        <w:t>this</w:t>
+      </w:r>
+      <w:r>
+        <w:t xml:space="preserve"> small project, I won’t use version control but use </w:t>
+      </w:r>
+      <w:r>
+        <w:t xml:space="preserve">old trusted backups of the files. </w:t>
+      </w:r>
+      <w:r>
+        <w:t>The cloud server for the project will be hosted at digitalocean.com. That is because you can tweak everything on the cloud server at digitalocean.com like which software to use or which OS will</w:t>
+      </w:r>
+      <w:r>
+        <w:t xml:space="preserve"> be running on the cloud server.</w:t>
+      </w:r>
+    </w:p>
+    <w:p>
+      <w:pPr>
+        <w:pStyle w:val="Heading3"/>
+      </w:pPr>
+      <w:bookmarkStart w:id="13" w:name="_Toc432358894"/>
+      <w:r>
+        <w:t>Target Platform</w:t>
+      </w:r>
       <w:bookmarkEnd w:id="13"/>
-    </w:p>
-    <w:p>
-      <w:r>
-        <w:t xml:space="preserve">The programming environment will focus on web based development. </w:t>
-      </w:r>
-      <w:r>
-        <w:t xml:space="preserve">The product will be hosted on a server with apache, </w:t>
-      </w:r>
-      <w:proofErr w:type="spellStart"/>
-      <w:r>
-        <w:t>php</w:t>
-      </w:r>
-      <w:proofErr w:type="spellEnd"/>
-      <w:r>
-        <w:t xml:space="preserve">, </w:t>
-      </w:r>
-      <w:proofErr w:type="spellStart"/>
-      <w:r>
-        <w:t>mysql</w:t>
-      </w:r>
-      <w:proofErr w:type="spellEnd"/>
-      <w:r>
-        <w:t>.</w:t>
-      </w:r>
-      <w:r>
-        <w:t xml:space="preserve"> </w:t>
-      </w:r>
-      <w:proofErr w:type="spellStart"/>
-      <w:r>
-        <w:t>Git</w:t>
-      </w:r>
-      <w:proofErr w:type="spellEnd"/>
-      <w:r>
-        <w:t xml:space="preserve"> will be used for version control and sharing files with project members as first option. If </w:t>
-      </w:r>
-      <w:proofErr w:type="spellStart"/>
-      <w:r>
-        <w:t>Git</w:t>
-      </w:r>
-      <w:proofErr w:type="spellEnd"/>
-      <w:r>
-        <w:t xml:space="preserve"> is too </w:t>
-      </w:r>
-      <w:r>
-        <w:t>complicated</w:t>
-      </w:r>
-      <w:r>
-        <w:t xml:space="preserve"> for </w:t>
-      </w:r>
-      <w:r>
-        <w:t>this</w:t>
-      </w:r>
-      <w:r>
-        <w:t xml:space="preserve"> small project, I won’t use version control but use </w:t>
-      </w:r>
-      <w:r>
-        <w:t xml:space="preserve">old trusted backups of the files. </w:t>
-      </w:r>
-      <w:r>
-        <w:t>The cloud server for the project will be hosted at digitalocean.com. That is because you can tweak everything on the cloud server at digitalocean.com like which software to use or which OS will be running on the cloud server.</w:t>
-      </w:r>
-    </w:p>
-    <w:p>
-      <w:pPr>
-        <w:rPr>
-          <w:rFonts w:asciiTheme="majorHAnsi" w:eastAsiaTheme="majorEastAsia" w:hAnsiTheme="majorHAnsi" w:cstheme="majorBidi"/>
-          <w:color w:val="1F497D" w:themeColor="text2"/>
-          <w:sz w:val="24"/>
-          <w:szCs w:val="24"/>
-        </w:rPr>
-      </w:pPr>
-      <w:r>
-        <w:br w:type="page"/>
-      </w:r>
-    </w:p>
-    <w:p>
-      <w:pPr>
-        <w:pStyle w:val="Heading3"/>
-      </w:pPr>
-      <w:bookmarkStart w:id="14" w:name="_Toc432358894"/>
-      <w:r>
-        <w:lastRenderedPageBreak/>
-        <w:t>Target Platform</w:t>
-      </w:r>
-      <w:bookmarkEnd w:id="14"/>
-    </w:p>
-    <w:p>
-      <w:r>
-        <w:t>Target platform</w:t>
-      </w:r>
     </w:p>
     <w:p>
       <w:pPr>
@@ -4944,6 +4825,15 @@
         </w:rPr>
       </w:pPr>
       <w:r>
+        <w:t xml:space="preserve">The target platform </w:t>
+      </w:r>
+      <w:r>
+        <w:t>can be many different things like mobile, desktop or Android specific. The Cheery project will be web based and targeted to people using the internet. First desktop will be the primary goal. In a later stage mobile will be supported. But desktop is the first thing where the application has to work.</w:t>
+      </w:r>
+      <w:r>
+        <w:t xml:space="preserve"> In the backend there will be an API, so other applications can access some data of the Cheery project. It can also be used for the app to get information.</w:t>
+      </w:r>
+      <w:r>
         <w:br w:type="page"/>
       </w:r>
     </w:p>
@@ -4951,12 +4841,12 @@
       <w:pPr>
         <w:pStyle w:val="Heading2"/>
       </w:pPr>
-      <w:bookmarkStart w:id="15" w:name="_Toc432358895"/>
+      <w:bookmarkStart w:id="14" w:name="_Toc432358895"/>
       <w:r>
         <w:lastRenderedPageBreak/>
         <w:t>Network Diagram</w:t>
       </w:r>
-      <w:bookmarkEnd w:id="15"/>
+      <w:bookmarkEnd w:id="14"/>
     </w:p>
     <w:p>
       <w:pPr>
@@ -4994,7 +4884,7 @@
                     <pic:cNvPicPr/>
                   </pic:nvPicPr>
                   <pic:blipFill>
-                    <a:blip r:embed="rId14">
+                    <a:blip r:embed="rId15">
                       <a:extLst>
                         <a:ext uri="{28A0092B-C50C-407E-A947-70E740481C1C}">
                           <a14:useLocalDpi xmlns:a14="http://schemas.microsoft.com/office/drawing/2010/main" val="0"/>
@@ -5034,7 +4924,7 @@
           <w:rFonts w:eastAsia="Arial"/>
         </w:rPr>
       </w:pPr>
-      <w:bookmarkStart w:id="16" w:name="_Toc432358896"/>
+      <w:bookmarkStart w:id="15" w:name="_Toc432358896"/>
       <w:r>
         <w:rPr>
           <w:rFonts w:eastAsia="Arial"/>
@@ -5048,7 +4938,7 @@
         </w:rPr>
         <w:t>ser</w:t>
       </w:r>
-      <w:bookmarkEnd w:id="16"/>
+      <w:bookmarkEnd w:id="15"/>
     </w:p>
     <w:p>
       <w:pPr>
@@ -5057,7 +4947,7 @@
           <w:rFonts w:eastAsia="Arial"/>
         </w:rPr>
       </w:pPr>
-      <w:bookmarkStart w:id="17" w:name="_Toc432358897"/>
+      <w:bookmarkStart w:id="16" w:name="_Toc432358897"/>
       <w:r>
         <w:rPr>
           <w:rFonts w:eastAsia="Arial"/>
@@ -5163,118 +5053,118 @@
         </w:rPr>
         <w:t>?</w:t>
       </w:r>
+      <w:bookmarkEnd w:id="16"/>
+    </w:p>
+    <w:p>
+      <w:r>
+        <w:t>Who is the user of the site/app/product? Everyone has the option to download the app or use the site when it’s available. But the main focus is the age range of 10 to 50 years old. There isn’t a restriction about the age but the people using the product are probably going to be in that range.</w:t>
+      </w:r>
+    </w:p>
+    <w:p>
+      <w:pPr>
+        <w:pStyle w:val="Heading2"/>
+      </w:pPr>
+      <w:bookmarkStart w:id="17" w:name="_Toc432358898"/>
+      <w:r>
+        <w:t>Types of users</w:t>
+      </w:r>
       <w:bookmarkEnd w:id="17"/>
     </w:p>
     <w:p>
-      <w:r>
-        <w:t>Who is the user of the site/app/product? Everyone has the option to download the app or use the site when it’s available. But the main focus is the age range of 10 to 50 years old. There isn’t a restriction about the age but the people using the product are probably going to be in that range.</w:t>
-      </w:r>
+      <w:pPr>
+        <w:pStyle w:val="Heading3"/>
+      </w:pPr>
+      <w:bookmarkStart w:id="18" w:name="_Toc432358899"/>
+      <w:r>
+        <w:t>Normal users</w:t>
+      </w:r>
+      <w:bookmarkEnd w:id="18"/>
+    </w:p>
+    <w:p>
+      <w:r>
+        <w:t>The normal user can make an account and also make groups. He can invite people to join the groups and do the standard things in the app like the mini games.</w:t>
+      </w:r>
+    </w:p>
+    <w:p>
+      <w:pPr>
+        <w:pStyle w:val="Heading3"/>
+      </w:pPr>
+      <w:bookmarkStart w:id="19" w:name="_Toc432358900"/>
+      <w:r>
+        <w:t>Product Administrators</w:t>
+      </w:r>
+      <w:bookmarkEnd w:id="19"/>
+    </w:p>
+    <w:p>
+      <w:r>
+        <w:t>The administrators are able to alter the database from “behind the scenes”. They can change account, group, games and all the other things stored in the database.</w:t>
+      </w:r>
+    </w:p>
+    <w:p>
+      <w:pPr>
+        <w:pStyle w:val="Heading1"/>
+        <w:rPr>
+          <w:rFonts w:eastAsia="Arial"/>
+        </w:rPr>
+      </w:pPr>
+      <w:bookmarkStart w:id="20" w:name="_Toc432358901"/>
+      <w:r>
+        <w:rPr>
+          <w:rFonts w:eastAsia="Arial"/>
+        </w:rPr>
+        <w:t>The P</w:t>
+      </w:r>
+      <w:r>
+        <w:rPr>
+          <w:rFonts w:eastAsia="Arial"/>
+        </w:rPr>
+        <w:t>roduct</w:t>
+      </w:r>
+      <w:bookmarkEnd w:id="20"/>
     </w:p>
     <w:p>
       <w:pPr>
         <w:pStyle w:val="Heading2"/>
       </w:pPr>
-      <w:bookmarkStart w:id="18" w:name="_Toc432358898"/>
-      <w:r>
-        <w:t>Types of users</w:t>
-      </w:r>
-      <w:bookmarkEnd w:id="18"/>
+      <w:bookmarkStart w:id="21" w:name="_Toc432358902"/>
+      <w:r>
+        <w:t>Produ</w:t>
+      </w:r>
+      <w:r>
+        <w:t>ct Requirements</w:t>
+      </w:r>
+      <w:bookmarkEnd w:id="21"/>
+    </w:p>
+    <w:p>
+      <w:r>
+        <w:t>In the case of there being an app, it will only be made for android. Making the app available for other devices is going to cost too much time and wouldn’t be possible to finish in the given time.</w:t>
+      </w:r>
+    </w:p>
+    <w:p>
+      <w:pPr>
+        <w:pStyle w:val="Heading2"/>
+      </w:pPr>
+      <w:bookmarkStart w:id="22" w:name="_Toc432358903"/>
+      <w:r>
+        <w:t>Flow of events</w:t>
+      </w:r>
+      <w:r>
+        <w:t xml:space="preserve"> (use-cases)</w:t>
+      </w:r>
+      <w:bookmarkEnd w:id="22"/>
     </w:p>
     <w:p>
       <w:pPr>
         <w:pStyle w:val="Heading3"/>
       </w:pPr>
-      <w:bookmarkStart w:id="19" w:name="_Toc432358899"/>
-      <w:r>
-        <w:t>Normal users</w:t>
-      </w:r>
-      <w:bookmarkEnd w:id="19"/>
-    </w:p>
-    <w:p>
-      <w:r>
-        <w:t>The normal user can make an account and also make groups. He can invite people to join the groups and do the standard things in the app like the mini games.</w:t>
-      </w:r>
-    </w:p>
-    <w:p>
-      <w:pPr>
-        <w:pStyle w:val="Heading3"/>
-      </w:pPr>
-      <w:bookmarkStart w:id="20" w:name="_Toc432358900"/>
-      <w:r>
-        <w:t>Product Administrators</w:t>
-      </w:r>
-      <w:bookmarkEnd w:id="20"/>
-    </w:p>
-    <w:p>
-      <w:r>
-        <w:t>The administrators are able to alter the database from “behind the scenes”. They can change account, group, games and all the other things stored in the database.</w:t>
-      </w:r>
-    </w:p>
-    <w:p>
-      <w:pPr>
-        <w:pStyle w:val="Heading1"/>
-        <w:rPr>
-          <w:rFonts w:eastAsia="Arial"/>
-        </w:rPr>
-      </w:pPr>
-      <w:bookmarkStart w:id="21" w:name="_Toc432358901"/>
-      <w:r>
-        <w:rPr>
-          <w:rFonts w:eastAsia="Arial"/>
-        </w:rPr>
-        <w:t>The P</w:t>
-      </w:r>
-      <w:r>
-        <w:rPr>
-          <w:rFonts w:eastAsia="Arial"/>
-        </w:rPr>
-        <w:t>roduct</w:t>
-      </w:r>
-      <w:bookmarkEnd w:id="21"/>
-    </w:p>
-    <w:p>
-      <w:pPr>
-        <w:pStyle w:val="Heading2"/>
-      </w:pPr>
-      <w:bookmarkStart w:id="22" w:name="_Toc432358902"/>
-      <w:r>
-        <w:t>Produ</w:t>
-      </w:r>
-      <w:r>
-        <w:t>ct Requirements</w:t>
-      </w:r>
-      <w:bookmarkEnd w:id="22"/>
-    </w:p>
-    <w:p>
-      <w:r>
-        <w:t>In the case of there being an app, it will only be made for android. Making the app available for other devices is going to cost too much time and wouldn’t be possible to finish in the given time.</w:t>
-      </w:r>
-    </w:p>
-    <w:p>
-      <w:pPr>
-        <w:pStyle w:val="Heading2"/>
-      </w:pPr>
-      <w:bookmarkStart w:id="23" w:name="_Toc432358903"/>
-      <w:r>
-        <w:t>Flow of events</w:t>
-      </w:r>
-      <w:r>
-        <w:t xml:space="preserve"> (use-cases)</w:t>
+      <w:bookmarkStart w:id="23" w:name="_Toc432358904"/>
+      <w:r>
+        <w:t>User</w:t>
+      </w:r>
+      <w:r>
+        <w:t>s</w:t>
       </w:r>
       <w:bookmarkEnd w:id="23"/>
-    </w:p>
-    <w:p>
-      <w:pPr>
-        <w:pStyle w:val="Heading3"/>
-      </w:pPr>
-      <w:bookmarkStart w:id="24" w:name="_Toc432358904"/>
-      <w:r>
-        <w:t>User</w:t>
-      </w:r>
-      <w:r>
-        <w:t>s</w:t>
-      </w:r>
-      <w:bookmarkEnd w:id="24"/>
     </w:p>
     <w:p>
       <w:pPr>
@@ -5328,14 +5218,14 @@
       <w:pPr>
         <w:pStyle w:val="Heading3"/>
       </w:pPr>
-      <w:bookmarkStart w:id="25" w:name="_Toc432358905"/>
+      <w:bookmarkStart w:id="24" w:name="_Toc432358905"/>
       <w:r>
         <w:t>Admin</w:t>
       </w:r>
       <w:r>
         <w:t>s</w:t>
       </w:r>
-      <w:bookmarkEnd w:id="25"/>
+      <w:bookmarkEnd w:id="24"/>
     </w:p>
     <w:p>
       <w:pPr>
@@ -5372,6 +5262,18 @@
     </w:p>
     <w:p>
       <w:pPr>
+        <w:pStyle w:val="ListParagraph"/>
+        <w:numPr>
+          <w:ilvl w:val="0"/>
+          <w:numId w:val="10"/>
+        </w:numPr>
+      </w:pPr>
+      <w:r>
+        <w:t>Admins can change user profiles and groups (only if needed)</w:t>
+      </w:r>
+    </w:p>
+    <w:p>
+      <w:pPr>
         <w:rPr>
           <w:rFonts w:asciiTheme="majorHAnsi" w:eastAsiaTheme="majorEastAsia" w:hAnsiTheme="majorHAnsi" w:cstheme="majorBidi"/>
           <w:color w:val="365F91" w:themeColor="accent1" w:themeShade="BF"/>
@@ -5387,38 +5289,22 @@
       <w:pPr>
         <w:pStyle w:val="Heading1"/>
       </w:pPr>
-      <w:bookmarkStart w:id="26" w:name="_Toc432358906"/>
+      <w:bookmarkStart w:id="25" w:name="_Toc432358906"/>
       <w:r>
         <w:lastRenderedPageBreak/>
         <w:t>Goals</w:t>
       </w:r>
+      <w:bookmarkEnd w:id="25"/>
+    </w:p>
+    <w:p>
+      <w:pPr>
+        <w:pStyle w:val="Heading2"/>
+      </w:pPr>
+      <w:bookmarkStart w:id="26" w:name="_Toc432358908"/>
+      <w:r>
+        <w:t>Essential Features</w:t>
+      </w:r>
       <w:bookmarkEnd w:id="26"/>
-    </w:p>
-    <w:p>
-      <w:pPr>
-        <w:pStyle w:val="Heading2"/>
-      </w:pPr>
-      <w:bookmarkStart w:id="27" w:name="_Toc432358907"/>
-      <w:r>
-        <w:t>E</w:t>
-      </w:r>
-      <w:r>
-        <w:t>xpectations</w:t>
-      </w:r>
-      <w:r>
-        <w:t xml:space="preserve"> of the product</w:t>
-      </w:r>
-      <w:bookmarkEnd w:id="27"/>
-    </w:p>
-    <w:p>
-      <w:pPr>
-        <w:pStyle w:val="Heading2"/>
-      </w:pPr>
-      <w:bookmarkStart w:id="28" w:name="_Toc432358908"/>
-      <w:r>
-        <w:t>Essential Features</w:t>
-      </w:r>
-      <w:bookmarkEnd w:id="28"/>
     </w:p>
     <w:p>
       <w:pPr>
@@ -5470,681 +5356,23 @@
     </w:p>
     <w:p>
       <w:pPr>
-        <w:spacing w:before="41"/>
-        <w:ind w:left="140"/>
-      </w:pPr>
-    </w:p>
-    <w:p>
-      <w:pPr>
-        <w:spacing w:before="41"/>
-        <w:ind w:left="140"/>
-        <w:rPr>
-          <w:rFonts w:eastAsia="Arial" w:cs="Arial"/>
-          <w:sz w:val="19"/>
-          <w:szCs w:val="19"/>
-        </w:rPr>
-      </w:pPr>
-      <w:r>
-        <w:rPr>
-          <w:rFonts w:eastAsia="Arial" w:cs="Arial"/>
-          <w:spacing w:val="2"/>
-          <w:sz w:val="19"/>
-          <w:szCs w:val="19"/>
-        </w:rPr>
-        <w:t>5</w:t>
-      </w:r>
-      <w:r>
-        <w:rPr>
-          <w:rFonts w:eastAsia="Arial" w:cs="Arial"/>
-          <w:sz w:val="19"/>
-          <w:szCs w:val="19"/>
-        </w:rPr>
-        <w:t xml:space="preserve">.   </w:t>
-      </w:r>
-      <w:r>
-        <w:rPr>
-          <w:rFonts w:eastAsia="Arial" w:cs="Arial"/>
-          <w:spacing w:val="26"/>
-          <w:sz w:val="19"/>
-          <w:szCs w:val="19"/>
-        </w:rPr>
-        <w:t xml:space="preserve"> </w:t>
-      </w:r>
-      <w:r>
-        <w:rPr>
-          <w:rFonts w:eastAsia="Arial" w:cs="Arial"/>
-          <w:spacing w:val="2"/>
-          <w:sz w:val="19"/>
-          <w:szCs w:val="19"/>
-        </w:rPr>
-        <w:t>Ho</w:t>
-      </w:r>
-      <w:r>
-        <w:rPr>
-          <w:rFonts w:eastAsia="Arial" w:cs="Arial"/>
-          <w:sz w:val="19"/>
-          <w:szCs w:val="19"/>
-        </w:rPr>
-        <w:t>w</w:t>
-      </w:r>
-      <w:r>
-        <w:rPr>
-          <w:rFonts w:eastAsia="Arial" w:cs="Arial"/>
-          <w:spacing w:val="16"/>
-          <w:sz w:val="19"/>
-          <w:szCs w:val="19"/>
-        </w:rPr>
-        <w:t xml:space="preserve"> </w:t>
-      </w:r>
-      <w:r>
-        <w:rPr>
-          <w:rFonts w:eastAsia="Arial" w:cs="Arial"/>
-          <w:spacing w:val="2"/>
-          <w:sz w:val="19"/>
-          <w:szCs w:val="19"/>
-        </w:rPr>
-        <w:t>w</w:t>
-      </w:r>
-      <w:r>
-        <w:rPr>
-          <w:rFonts w:eastAsia="Arial" w:cs="Arial"/>
-          <w:spacing w:val="1"/>
-          <w:sz w:val="19"/>
-          <w:szCs w:val="19"/>
-        </w:rPr>
-        <w:t>il</w:t>
-      </w:r>
-      <w:r>
-        <w:rPr>
-          <w:rFonts w:eastAsia="Arial" w:cs="Arial"/>
-          <w:sz w:val="19"/>
-          <w:szCs w:val="19"/>
-        </w:rPr>
-        <w:t>l</w:t>
-      </w:r>
-      <w:r>
-        <w:rPr>
-          <w:rFonts w:eastAsia="Arial" w:cs="Arial"/>
-          <w:spacing w:val="12"/>
-          <w:sz w:val="19"/>
-          <w:szCs w:val="19"/>
-        </w:rPr>
-        <w:t xml:space="preserve"> </w:t>
-      </w:r>
-      <w:r>
-        <w:rPr>
-          <w:rFonts w:eastAsia="Arial" w:cs="Arial"/>
-          <w:spacing w:val="1"/>
-          <w:sz w:val="19"/>
-          <w:szCs w:val="19"/>
-        </w:rPr>
-        <w:t>t</w:t>
-      </w:r>
-      <w:r>
-        <w:rPr>
-          <w:rFonts w:eastAsia="Arial" w:cs="Arial"/>
-          <w:spacing w:val="2"/>
-          <w:sz w:val="19"/>
-          <w:szCs w:val="19"/>
-        </w:rPr>
-        <w:t>h</w:t>
-      </w:r>
-      <w:r>
-        <w:rPr>
-          <w:rFonts w:eastAsia="Arial" w:cs="Arial"/>
-          <w:sz w:val="19"/>
-          <w:szCs w:val="19"/>
-        </w:rPr>
-        <w:t>e</w:t>
-      </w:r>
-      <w:r>
-        <w:rPr>
-          <w:rFonts w:eastAsia="Arial" w:cs="Arial"/>
-          <w:spacing w:val="13"/>
-          <w:sz w:val="19"/>
-          <w:szCs w:val="19"/>
-        </w:rPr>
-        <w:t xml:space="preserve"> </w:t>
-      </w:r>
-      <w:r>
-        <w:rPr>
-          <w:rFonts w:eastAsia="Arial" w:cs="Arial"/>
-          <w:spacing w:val="2"/>
-          <w:sz w:val="19"/>
-          <w:szCs w:val="19"/>
-        </w:rPr>
-        <w:t>p</w:t>
-      </w:r>
-      <w:r>
-        <w:rPr>
-          <w:rFonts w:eastAsia="Arial" w:cs="Arial"/>
-          <w:spacing w:val="1"/>
-          <w:sz w:val="19"/>
-          <w:szCs w:val="19"/>
-        </w:rPr>
-        <w:t>r</w:t>
-      </w:r>
-      <w:r>
-        <w:rPr>
-          <w:rFonts w:eastAsia="Arial" w:cs="Arial"/>
-          <w:spacing w:val="2"/>
-          <w:sz w:val="19"/>
-          <w:szCs w:val="19"/>
-        </w:rPr>
-        <w:t>oduc</w:t>
-      </w:r>
-      <w:r>
-        <w:rPr>
-          <w:rFonts w:eastAsia="Arial" w:cs="Arial"/>
-          <w:sz w:val="19"/>
-          <w:szCs w:val="19"/>
-        </w:rPr>
-        <w:t>t</w:t>
-      </w:r>
-      <w:r>
-        <w:rPr>
-          <w:rFonts w:eastAsia="Arial" w:cs="Arial"/>
-          <w:spacing w:val="23"/>
-          <w:sz w:val="19"/>
-          <w:szCs w:val="19"/>
-        </w:rPr>
-        <w:t xml:space="preserve"> </w:t>
-      </w:r>
-      <w:r>
-        <w:rPr>
-          <w:rFonts w:eastAsia="Arial" w:cs="Arial"/>
-          <w:spacing w:val="2"/>
-          <w:sz w:val="19"/>
-          <w:szCs w:val="19"/>
-        </w:rPr>
-        <w:t>b</w:t>
-      </w:r>
-      <w:r>
-        <w:rPr>
-          <w:rFonts w:eastAsia="Arial" w:cs="Arial"/>
-          <w:sz w:val="19"/>
-          <w:szCs w:val="19"/>
-        </w:rPr>
-        <w:t>e</w:t>
-      </w:r>
-      <w:r>
-        <w:rPr>
-          <w:rFonts w:eastAsia="Arial" w:cs="Arial"/>
-          <w:spacing w:val="11"/>
-          <w:sz w:val="19"/>
-          <w:szCs w:val="19"/>
-        </w:rPr>
-        <w:t xml:space="preserve"> </w:t>
-      </w:r>
-      <w:r>
-        <w:rPr>
-          <w:rFonts w:eastAsia="Arial" w:cs="Arial"/>
-          <w:spacing w:val="2"/>
-          <w:sz w:val="19"/>
-          <w:szCs w:val="19"/>
-        </w:rPr>
-        <w:t>b</w:t>
-      </w:r>
-      <w:r>
-        <w:rPr>
-          <w:rFonts w:eastAsia="Arial" w:cs="Arial"/>
-          <w:spacing w:val="1"/>
-          <w:sz w:val="19"/>
-          <w:szCs w:val="19"/>
-        </w:rPr>
-        <w:t>r</w:t>
-      </w:r>
-      <w:r>
-        <w:rPr>
-          <w:rFonts w:eastAsia="Arial" w:cs="Arial"/>
-          <w:spacing w:val="2"/>
-          <w:sz w:val="19"/>
-          <w:szCs w:val="19"/>
-        </w:rPr>
-        <w:t>anded</w:t>
-      </w:r>
-      <w:r>
-        <w:rPr>
-          <w:rFonts w:eastAsia="Arial" w:cs="Arial"/>
-          <w:sz w:val="19"/>
-          <w:szCs w:val="19"/>
-        </w:rPr>
-        <w:t>?</w:t>
-      </w:r>
-      <w:r>
-        <w:rPr>
-          <w:rFonts w:eastAsia="Arial" w:cs="Arial"/>
-          <w:spacing w:val="29"/>
-          <w:sz w:val="19"/>
-          <w:szCs w:val="19"/>
-        </w:rPr>
-        <w:t xml:space="preserve"> </w:t>
-      </w:r>
-      <w:r>
-        <w:rPr>
-          <w:rFonts w:eastAsia="Arial" w:cs="Arial"/>
-          <w:spacing w:val="1"/>
-          <w:sz w:val="19"/>
-          <w:szCs w:val="19"/>
-        </w:rPr>
-        <w:t>(</w:t>
-      </w:r>
-      <w:r>
-        <w:rPr>
-          <w:rFonts w:eastAsia="Arial" w:cs="Arial"/>
-          <w:spacing w:val="2"/>
-          <w:sz w:val="19"/>
-          <w:szCs w:val="19"/>
-        </w:rPr>
-        <w:t>Co</w:t>
-      </w:r>
-      <w:r>
-        <w:rPr>
-          <w:rFonts w:eastAsia="Arial" w:cs="Arial"/>
-          <w:spacing w:val="3"/>
-          <w:sz w:val="19"/>
-          <w:szCs w:val="19"/>
-        </w:rPr>
-        <w:t>m</w:t>
-      </w:r>
-      <w:r>
-        <w:rPr>
-          <w:rFonts w:eastAsia="Arial" w:cs="Arial"/>
-          <w:spacing w:val="2"/>
-          <w:sz w:val="19"/>
-          <w:szCs w:val="19"/>
-        </w:rPr>
-        <w:t>pan</w:t>
-      </w:r>
-      <w:r>
-        <w:rPr>
-          <w:rFonts w:eastAsia="Arial" w:cs="Arial"/>
-          <w:sz w:val="19"/>
-          <w:szCs w:val="19"/>
-        </w:rPr>
-        <w:t>y</w:t>
-      </w:r>
-      <w:r>
-        <w:rPr>
-          <w:rFonts w:eastAsia="Arial" w:cs="Arial"/>
-          <w:spacing w:val="31"/>
-          <w:sz w:val="19"/>
-          <w:szCs w:val="19"/>
-        </w:rPr>
-        <w:t xml:space="preserve"> </w:t>
-      </w:r>
-      <w:r>
-        <w:rPr>
-          <w:rFonts w:eastAsia="Arial" w:cs="Arial"/>
-          <w:spacing w:val="2"/>
-          <w:sz w:val="19"/>
-          <w:szCs w:val="19"/>
-        </w:rPr>
-        <w:t>b</w:t>
-      </w:r>
-      <w:r>
-        <w:rPr>
-          <w:rFonts w:eastAsia="Arial" w:cs="Arial"/>
-          <w:spacing w:val="1"/>
-          <w:sz w:val="19"/>
-          <w:szCs w:val="19"/>
-        </w:rPr>
-        <w:t>r</w:t>
-      </w:r>
-      <w:r>
-        <w:rPr>
-          <w:rFonts w:eastAsia="Arial" w:cs="Arial"/>
-          <w:spacing w:val="2"/>
-          <w:sz w:val="19"/>
-          <w:szCs w:val="19"/>
-        </w:rPr>
-        <w:t>and</w:t>
-      </w:r>
-      <w:r>
-        <w:rPr>
-          <w:rFonts w:eastAsia="Arial" w:cs="Arial"/>
-          <w:sz w:val="19"/>
-          <w:szCs w:val="19"/>
-        </w:rPr>
-        <w:t>,</w:t>
-      </w:r>
-      <w:r>
-        <w:rPr>
-          <w:rFonts w:eastAsia="Arial" w:cs="Arial"/>
-          <w:spacing w:val="20"/>
-          <w:sz w:val="19"/>
-          <w:szCs w:val="19"/>
-        </w:rPr>
-        <w:t xml:space="preserve"> </w:t>
-      </w:r>
-      <w:r>
-        <w:rPr>
-          <w:rFonts w:eastAsia="Arial" w:cs="Arial"/>
-          <w:spacing w:val="2"/>
-          <w:sz w:val="19"/>
-          <w:szCs w:val="19"/>
-        </w:rPr>
-        <w:t>p</w:t>
-      </w:r>
-      <w:r>
-        <w:rPr>
-          <w:rFonts w:eastAsia="Arial" w:cs="Arial"/>
-          <w:spacing w:val="1"/>
-          <w:sz w:val="19"/>
-          <w:szCs w:val="19"/>
-        </w:rPr>
-        <w:t>r</w:t>
-      </w:r>
-      <w:r>
-        <w:rPr>
-          <w:rFonts w:eastAsia="Arial" w:cs="Arial"/>
-          <w:spacing w:val="2"/>
-          <w:sz w:val="19"/>
-          <w:szCs w:val="19"/>
-        </w:rPr>
-        <w:t>oduc</w:t>
-      </w:r>
-      <w:r>
-        <w:rPr>
-          <w:rFonts w:eastAsia="Arial" w:cs="Arial"/>
-          <w:sz w:val="19"/>
-          <w:szCs w:val="19"/>
-        </w:rPr>
-        <w:t>t</w:t>
-      </w:r>
-      <w:r>
-        <w:rPr>
-          <w:rFonts w:eastAsia="Arial" w:cs="Arial"/>
-          <w:spacing w:val="23"/>
-          <w:sz w:val="19"/>
-          <w:szCs w:val="19"/>
-        </w:rPr>
-        <w:t xml:space="preserve"> </w:t>
-      </w:r>
-      <w:r>
-        <w:rPr>
-          <w:rFonts w:eastAsia="Arial" w:cs="Arial"/>
-          <w:spacing w:val="2"/>
-          <w:sz w:val="19"/>
-          <w:szCs w:val="19"/>
-        </w:rPr>
-        <w:t>b</w:t>
-      </w:r>
-      <w:r>
-        <w:rPr>
-          <w:rFonts w:eastAsia="Arial" w:cs="Arial"/>
-          <w:spacing w:val="1"/>
-          <w:sz w:val="19"/>
-          <w:szCs w:val="19"/>
-        </w:rPr>
-        <w:t>r</w:t>
-      </w:r>
-      <w:r>
-        <w:rPr>
-          <w:rFonts w:eastAsia="Arial" w:cs="Arial"/>
-          <w:spacing w:val="2"/>
-          <w:sz w:val="19"/>
-          <w:szCs w:val="19"/>
-        </w:rPr>
-        <w:t>and</w:t>
-      </w:r>
-      <w:r>
-        <w:rPr>
-          <w:rFonts w:eastAsia="Arial" w:cs="Arial"/>
-          <w:sz w:val="19"/>
-          <w:szCs w:val="19"/>
-        </w:rPr>
-        <w:t>,</w:t>
-      </w:r>
-      <w:r>
-        <w:rPr>
-          <w:rFonts w:eastAsia="Arial" w:cs="Arial"/>
-          <w:spacing w:val="20"/>
-          <w:sz w:val="19"/>
-          <w:szCs w:val="19"/>
-        </w:rPr>
-        <w:t xml:space="preserve"> </w:t>
-      </w:r>
-      <w:r>
-        <w:rPr>
-          <w:rFonts w:eastAsia="Arial" w:cs="Arial"/>
-          <w:spacing w:val="2"/>
-          <w:sz w:val="19"/>
-          <w:szCs w:val="19"/>
-        </w:rPr>
-        <w:t>bo</w:t>
-      </w:r>
-      <w:r>
-        <w:rPr>
-          <w:rFonts w:eastAsia="Arial" w:cs="Arial"/>
-          <w:spacing w:val="1"/>
-          <w:sz w:val="19"/>
-          <w:szCs w:val="19"/>
-        </w:rPr>
-        <w:t>t</w:t>
-      </w:r>
-      <w:r>
-        <w:rPr>
-          <w:rFonts w:eastAsia="Arial" w:cs="Arial"/>
-          <w:spacing w:val="2"/>
-          <w:sz w:val="19"/>
-          <w:szCs w:val="19"/>
-        </w:rPr>
-        <w:t>h</w:t>
-      </w:r>
-      <w:r>
-        <w:rPr>
-          <w:rFonts w:eastAsia="Arial" w:cs="Arial"/>
-          <w:sz w:val="19"/>
-          <w:szCs w:val="19"/>
-        </w:rPr>
-        <w:t>?</w:t>
-      </w:r>
-      <w:r>
-        <w:rPr>
-          <w:rFonts w:eastAsia="Arial" w:cs="Arial"/>
-          <w:spacing w:val="21"/>
-          <w:sz w:val="19"/>
-          <w:szCs w:val="19"/>
-        </w:rPr>
-        <w:t xml:space="preserve"> </w:t>
-      </w:r>
-      <w:r>
-        <w:rPr>
-          <w:rFonts w:eastAsia="Arial" w:cs="Arial"/>
-          <w:spacing w:val="3"/>
-          <w:sz w:val="19"/>
-          <w:szCs w:val="19"/>
-        </w:rPr>
-        <w:t>W</w:t>
-      </w:r>
-      <w:r>
-        <w:rPr>
-          <w:rFonts w:eastAsia="Arial" w:cs="Arial"/>
-          <w:spacing w:val="2"/>
-          <w:sz w:val="19"/>
-          <w:szCs w:val="19"/>
-        </w:rPr>
-        <w:t>ha</w:t>
-      </w:r>
-      <w:r>
-        <w:rPr>
-          <w:rFonts w:eastAsia="Arial" w:cs="Arial"/>
-          <w:sz w:val="19"/>
-          <w:szCs w:val="19"/>
-        </w:rPr>
-        <w:t>t</w:t>
-      </w:r>
-      <w:r>
-        <w:rPr>
-          <w:rFonts w:eastAsia="Arial" w:cs="Arial"/>
-          <w:spacing w:val="17"/>
-          <w:sz w:val="19"/>
-          <w:szCs w:val="19"/>
-        </w:rPr>
-        <w:t xml:space="preserve"> </w:t>
-      </w:r>
-      <w:r>
-        <w:rPr>
-          <w:rFonts w:eastAsia="Arial" w:cs="Arial"/>
-          <w:spacing w:val="1"/>
-          <w:sz w:val="19"/>
-          <w:szCs w:val="19"/>
-        </w:rPr>
-        <w:t>i</w:t>
-      </w:r>
-      <w:r>
-        <w:rPr>
-          <w:rFonts w:eastAsia="Arial" w:cs="Arial"/>
-          <w:sz w:val="19"/>
-          <w:szCs w:val="19"/>
-        </w:rPr>
-        <w:t>s</w:t>
-      </w:r>
-      <w:r>
-        <w:rPr>
-          <w:rFonts w:eastAsia="Arial" w:cs="Arial"/>
-          <w:spacing w:val="8"/>
-          <w:sz w:val="19"/>
-          <w:szCs w:val="19"/>
-        </w:rPr>
-        <w:t xml:space="preserve"> </w:t>
-      </w:r>
-      <w:r>
-        <w:rPr>
-          <w:rFonts w:eastAsia="Arial" w:cs="Arial"/>
-          <w:spacing w:val="1"/>
-          <w:w w:val="103"/>
-          <w:sz w:val="19"/>
-          <w:szCs w:val="19"/>
-        </w:rPr>
-        <w:t>t</w:t>
-      </w:r>
-      <w:r>
-        <w:rPr>
-          <w:rFonts w:eastAsia="Arial" w:cs="Arial"/>
-          <w:spacing w:val="2"/>
-          <w:w w:val="103"/>
-          <w:sz w:val="19"/>
-          <w:szCs w:val="19"/>
-        </w:rPr>
-        <w:t>h</w:t>
-      </w:r>
-      <w:r>
-        <w:rPr>
-          <w:rFonts w:eastAsia="Arial" w:cs="Arial"/>
-          <w:w w:val="103"/>
-          <w:sz w:val="19"/>
-          <w:szCs w:val="19"/>
-        </w:rPr>
-        <w:t>e</w:t>
-      </w:r>
-    </w:p>
-    <w:p>
-      <w:pPr>
-        <w:spacing w:before="60" w:line="200" w:lineRule="exact"/>
-        <w:ind w:left="537"/>
-        <w:rPr>
-          <w:rFonts w:eastAsia="Arial" w:cs="Arial"/>
-          <w:sz w:val="19"/>
-          <w:szCs w:val="19"/>
-        </w:rPr>
-      </w:pPr>
-      <w:proofErr w:type="gramStart"/>
-      <w:r>
-        <w:rPr>
-          <w:rFonts w:eastAsia="Arial" w:cs="Arial"/>
-          <w:spacing w:val="2"/>
-          <w:position w:val="-1"/>
-          <w:sz w:val="19"/>
-          <w:szCs w:val="19"/>
-        </w:rPr>
-        <w:t>b</w:t>
-      </w:r>
-      <w:r>
-        <w:rPr>
-          <w:rFonts w:eastAsia="Arial" w:cs="Arial"/>
-          <w:spacing w:val="1"/>
-          <w:position w:val="-1"/>
-          <w:sz w:val="19"/>
-          <w:szCs w:val="19"/>
-        </w:rPr>
-        <w:t>r</w:t>
-      </w:r>
-      <w:r>
-        <w:rPr>
-          <w:rFonts w:eastAsia="Arial" w:cs="Arial"/>
-          <w:spacing w:val="2"/>
-          <w:position w:val="-1"/>
-          <w:sz w:val="19"/>
-          <w:szCs w:val="19"/>
-        </w:rPr>
-        <w:t>an</w:t>
-      </w:r>
-      <w:r>
-        <w:rPr>
-          <w:rFonts w:eastAsia="Arial" w:cs="Arial"/>
-          <w:position w:val="-1"/>
-          <w:sz w:val="19"/>
-          <w:szCs w:val="19"/>
-        </w:rPr>
-        <w:t>d</w:t>
-      </w:r>
-      <w:proofErr w:type="gramEnd"/>
-      <w:r>
-        <w:rPr>
-          <w:rFonts w:eastAsia="Arial" w:cs="Arial"/>
-          <w:spacing w:val="20"/>
-          <w:position w:val="-1"/>
-          <w:sz w:val="19"/>
-          <w:szCs w:val="19"/>
-        </w:rPr>
-        <w:t xml:space="preserve"> </w:t>
-      </w:r>
-      <w:r>
-        <w:rPr>
-          <w:rFonts w:eastAsia="Arial" w:cs="Arial"/>
-          <w:spacing w:val="2"/>
-          <w:w w:val="103"/>
-          <w:position w:val="-1"/>
-          <w:sz w:val="19"/>
-          <w:szCs w:val="19"/>
-        </w:rPr>
-        <w:t>na</w:t>
-      </w:r>
-      <w:r>
-        <w:rPr>
-          <w:rFonts w:eastAsia="Arial" w:cs="Arial"/>
-          <w:spacing w:val="3"/>
-          <w:w w:val="103"/>
-          <w:position w:val="-1"/>
-          <w:sz w:val="19"/>
-          <w:szCs w:val="19"/>
-        </w:rPr>
-        <w:t>m</w:t>
-      </w:r>
-      <w:r>
-        <w:rPr>
-          <w:rFonts w:eastAsia="Arial" w:cs="Arial"/>
-          <w:spacing w:val="2"/>
-          <w:w w:val="103"/>
-          <w:position w:val="-1"/>
-          <w:sz w:val="19"/>
-          <w:szCs w:val="19"/>
-        </w:rPr>
-        <w:t>e?</w:t>
-      </w:r>
-      <w:r>
-        <w:rPr>
-          <w:rFonts w:eastAsia="Arial" w:cs="Arial"/>
-          <w:w w:val="103"/>
-          <w:position w:val="-1"/>
-          <w:sz w:val="19"/>
-          <w:szCs w:val="19"/>
-        </w:rPr>
-        <w:t>)</w:t>
-      </w:r>
-    </w:p>
+        <w:pStyle w:val="Heading2"/>
+      </w:pPr>
+      <w:r>
+        <w:t>How will the product be promoted</w:t>
+      </w:r>
+    </w:p>
+    <w:p>
+      <w:pPr>
+        <w:ind w:left="708" w:hanging="708"/>
+      </w:pPr>
+      <w:r>
+        <w:t xml:space="preserve">The product won’t officially be promoted because it’s a school project. But for a </w:t>
+      </w:r>
+      <w:bookmarkStart w:id="27" w:name="_GoBack"/>
+      <w:bookmarkEnd w:id="27"/>
+    </w:p>
+    <w:p/>
     <w:p>
       <w:pPr>
         <w:rPr>
@@ -6162,12 +5390,12 @@
       <w:pPr>
         <w:pStyle w:val="Heading1"/>
       </w:pPr>
-      <w:bookmarkStart w:id="29" w:name="_Toc432358909"/>
+      <w:bookmarkStart w:id="28" w:name="_Toc432358909"/>
       <w:r>
         <w:lastRenderedPageBreak/>
         <w:t>Graphical Designs</w:t>
       </w:r>
-      <w:bookmarkEnd w:id="29"/>
+      <w:bookmarkEnd w:id="28"/>
     </w:p>
     <w:p>
       <w:pPr>
@@ -6230,7 +5458,7 @@
                     <pic:cNvPicPr/>
                   </pic:nvPicPr>
                   <pic:blipFill>
-                    <a:blip r:embed="rId15">
+                    <a:blip r:embed="rId16">
                       <a:extLst>
                         <a:ext uri="{28A0092B-C50C-407E-A947-70E740481C1C}">
                           <a14:useLocalDpi xmlns:a14="http://schemas.microsoft.com/office/drawing/2010/main" val="0"/>
@@ -6980,7 +6208,6 @@
           <w:szCs w:val="19"/>
         </w:rPr>
       </w:pPr>
-      <w:proofErr w:type="gramStart"/>
       <w:r>
         <w:rPr>
           <w:rFonts w:eastAsia="Arial" w:cs="Arial"/>
@@ -7001,7 +6228,6 @@
         </w:rPr>
         <w:t>ssues</w:t>
       </w:r>
-      <w:proofErr w:type="gramEnd"/>
       <w:r>
         <w:rPr>
           <w:rFonts w:eastAsia="Arial" w:cs="Arial"/>
@@ -8114,7 +7340,7 @@
           <w:rFonts w:eastAsia="Arial" w:cs="Arial"/>
         </w:rPr>
         <w:sectPr>
-          <w:footerReference w:type="default" r:id="rId16"/>
+          <w:footerReference w:type="default" r:id="rId17"/>
           <w:pgSz w:w="11900" w:h="16840"/>
           <w:pgMar w:top="1400" w:right="1660" w:bottom="280" w:left="1660" w:header="0" w:footer="666" w:gutter="0"/>
           <w:cols w:space="708"/>
@@ -8136,7 +7362,7 @@
           <w:rFonts w:eastAsia="Arial"/>
         </w:rPr>
       </w:pPr>
-      <w:bookmarkStart w:id="30" w:name="_Toc432358910"/>
+      <w:bookmarkStart w:id="29" w:name="_Toc432358910"/>
       <w:r>
         <w:rPr>
           <w:rFonts w:eastAsia="Arial"/>
@@ -8156,17 +7382,17 @@
         </w:rPr>
         <w:t>xtras</w:t>
       </w:r>
+      <w:bookmarkEnd w:id="29"/>
+    </w:p>
+    <w:p>
+      <w:pPr>
+        <w:pStyle w:val="Heading2"/>
+      </w:pPr>
+      <w:bookmarkStart w:id="30" w:name="_Toc432358911"/>
+      <w:r>
+        <w:t>Potential Features</w:t>
+      </w:r>
       <w:bookmarkEnd w:id="30"/>
-    </w:p>
-    <w:p>
-      <w:pPr>
-        <w:pStyle w:val="Heading2"/>
-      </w:pPr>
-      <w:bookmarkStart w:id="31" w:name="_Toc432358911"/>
-      <w:r>
-        <w:t>Potential Features</w:t>
-      </w:r>
-      <w:bookmarkEnd w:id="31"/>
     </w:p>
     <w:p>
       <w:pPr>
@@ -8196,11 +7422,11 @@
       <w:pPr>
         <w:pStyle w:val="Heading2"/>
       </w:pPr>
-      <w:bookmarkStart w:id="32" w:name="_Toc432358912"/>
+      <w:bookmarkStart w:id="31" w:name="_Toc432358912"/>
       <w:r>
         <w:t>Maintenance of the Project</w:t>
       </w:r>
-      <w:bookmarkEnd w:id="32"/>
+      <w:bookmarkEnd w:id="31"/>
     </w:p>
     <w:p>
       <w:pPr>
@@ -11533,7 +10759,6 @@
         </w:rPr>
         <w:t xml:space="preserve"> </w:t>
       </w:r>
-      <w:proofErr w:type="gramStart"/>
       <w:r>
         <w:rPr>
           <w:rFonts w:eastAsia="Arial" w:cs="Arial"/>
@@ -11563,7 +10788,6 @@
         </w:rPr>
         <w:t>r</w:t>
       </w:r>
-      <w:proofErr w:type="gramEnd"/>
     </w:p>
     <w:p>
       <w:pPr>
@@ -11575,7 +10799,6 @@
           <w:szCs w:val="19"/>
         </w:rPr>
       </w:pPr>
-      <w:proofErr w:type="gramStart"/>
       <w:r>
         <w:rPr>
           <w:rFonts w:eastAsia="Arial" w:cs="Arial"/>
@@ -11585,7 +10808,6 @@
         </w:rPr>
         <w:t>a</w:t>
       </w:r>
-      <w:proofErr w:type="gramEnd"/>
       <w:r>
         <w:rPr>
           <w:rFonts w:eastAsia="Arial" w:cs="Arial"/>
@@ -11995,7 +11217,7 @@
                     <w:sz w:val="16"/>
                     <w:szCs w:val="16"/>
                   </w:rPr>
-                  <w:t>12</w:t>
+                  <w:t>9</w:t>
                 </w:r>
                 <w:r>
                   <w:fldChar w:fldCharType="end"/>
@@ -13183,6 +12405,9 @@
   </w:num>
   <w:num w:numId="12">
     <w:abstractNumId w:val="5"/>
+  </w:num>
+  <w:num w:numId="13">
+    <w:abstractNumId w:val="9"/>
   </w:num>
 </w:numbering>
 </file>
@@ -15492,7 +14717,7 @@
 </file>
 
 <file path=customXml/itemProps2.xml><?xml version="1.0" encoding="utf-8"?>
-<ds:datastoreItem xmlns:ds="http://schemas.openxmlformats.org/officeDocument/2006/customXml" ds:itemID="{CF154351-645B-4266-849A-5867E42601BF}">
+<ds:datastoreItem xmlns:ds="http://schemas.openxmlformats.org/officeDocument/2006/customXml" ds:itemID="{D2FCC8B7-B373-4B88-90ED-5147133A9004}">
   <ds:schemaRefs>
     <ds:schemaRef ds:uri="http://schemas.openxmlformats.org/officeDocument/2006/bibliography"/>
   </ds:schemaRefs>

</xml_diff>

<commit_message>
Made favicon, changed logo design and chose 2 primary colors (dark red,dark grey). Also modified PCD and PDR
</commit_message>
<xml_diff>
--- a/Documentatie/Product Concept Document.docx
+++ b/Documentatie/Product Concept Document.docx
@@ -1309,8 +1309,6 @@
               </w:rPr>
               <w:t>Finishing up PCD</w:t>
             </w:r>
-            <w:bookmarkStart w:id="1" w:name="_GoBack"/>
-            <w:bookmarkEnd w:id="1"/>
           </w:p>
         </w:tc>
       </w:tr>
@@ -1381,7 +1379,7 @@
         <w:br w:type="page"/>
       </w:r>
     </w:p>
-    <w:bookmarkStart w:id="2" w:name="_Toc433575380" w:displacedByCustomXml="next"/>
+    <w:bookmarkStart w:id="1" w:name="_Toc433575380" w:displacedByCustomXml="next"/>
     <w:sdt>
       <w:sdtPr>
         <w:rPr>
@@ -1411,7 +1409,7 @@
           <w:r>
             <w:t>Table of contents</w:t>
           </w:r>
-          <w:bookmarkEnd w:id="2"/>
+          <w:bookmarkEnd w:id="1"/>
         </w:p>
         <w:p>
           <w:pPr>
@@ -4417,7 +4415,7 @@
           <w:rFonts w:eastAsia="Arial"/>
         </w:rPr>
       </w:pPr>
-      <w:bookmarkStart w:id="3" w:name="_Toc433575381"/>
+      <w:bookmarkStart w:id="2" w:name="_Toc433575381"/>
       <w:r>
         <w:rPr>
           <w:rFonts w:eastAsia="Arial"/>
@@ -4431,20 +4429,20 @@
         </w:rPr>
         <w:t>n</w:t>
       </w:r>
+      <w:bookmarkEnd w:id="2"/>
+    </w:p>
+    <w:p>
+      <w:pPr>
+        <w:pStyle w:val="Heading2"/>
+      </w:pPr>
+      <w:bookmarkStart w:id="3" w:name="_Toc433575382"/>
+      <w:r>
+        <w:t>Project Concept Document</w:t>
+      </w:r>
       <w:bookmarkEnd w:id="3"/>
     </w:p>
     <w:p>
       <w:pPr>
-        <w:pStyle w:val="Heading2"/>
-      </w:pPr>
-      <w:bookmarkStart w:id="4" w:name="_Toc433575382"/>
-      <w:r>
-        <w:t>Project Concept Document</w:t>
-      </w:r>
-      <w:bookmarkEnd w:id="4"/>
-    </w:p>
-    <w:p>
-      <w:pPr>
         <w:rPr>
           <w:rStyle w:val="Strong"/>
         </w:rPr>
@@ -4478,11 +4476,11 @@
       <w:pPr>
         <w:pStyle w:val="Heading2"/>
       </w:pPr>
-      <w:bookmarkStart w:id="5" w:name="_Toc433575383"/>
+      <w:bookmarkStart w:id="4" w:name="_Toc433575383"/>
       <w:r>
         <w:t>General Information</w:t>
       </w:r>
-      <w:bookmarkEnd w:id="5"/>
+      <w:bookmarkEnd w:id="4"/>
     </w:p>
     <w:p>
       <w:pPr>
@@ -4745,8 +4743,33 @@
                 <w:rFonts w:eastAsia="Arial"/>
                 <w:sz w:val="24"/>
               </w:rPr>
-              <w:t>ROC Friese Poort</w:t>
-            </w:r>
+              <w:t xml:space="preserve">ROC </w:t>
+            </w:r>
+            <w:proofErr w:type="spellStart"/>
+            <w:r>
+              <w:rPr>
+                <w:rFonts w:eastAsia="Arial"/>
+                <w:sz w:val="24"/>
+              </w:rPr>
+              <w:t>Friese</w:t>
+            </w:r>
+            <w:proofErr w:type="spellEnd"/>
+            <w:r>
+              <w:rPr>
+                <w:rFonts w:eastAsia="Arial"/>
+                <w:sz w:val="24"/>
+              </w:rPr>
+              <w:t xml:space="preserve"> </w:t>
+            </w:r>
+            <w:proofErr w:type="spellStart"/>
+            <w:r>
+              <w:rPr>
+                <w:rFonts w:eastAsia="Arial"/>
+                <w:sz w:val="24"/>
+              </w:rPr>
+              <w:t>Poort</w:t>
+            </w:r>
+            <w:proofErr w:type="spellEnd"/>
           </w:p>
         </w:tc>
       </w:tr>
@@ -4838,17 +4861,33 @@
         </w:rPr>
         <w:t xml:space="preserve">Melle Dijkstra – </w:t>
       </w:r>
-      <w:hyperlink r:id="rId11" w:history="1">
-        <w:r>
-          <w:rPr>
-            <w:rStyle w:val="Hyperlink"/>
-            <w:rFonts w:eastAsia="Arial"/>
-            <w:sz w:val="24"/>
-            <w:lang w:val="nl-NL"/>
-          </w:rPr>
-          <w:t>melle210202@gmail.com</w:t>
-        </w:r>
-      </w:hyperlink>
+      <w:r>
+        <w:fldChar w:fldCharType="begin"/>
+      </w:r>
+      <w:r>
+        <w:instrText xml:space="preserve"> HYPERLINK "mailto:melle210202@gmail.com" </w:instrText>
+      </w:r>
+      <w:r>
+        <w:fldChar w:fldCharType="separate"/>
+      </w:r>
+      <w:r>
+        <w:rPr>
+          <w:rStyle w:val="Hyperlink"/>
+          <w:rFonts w:eastAsia="Arial"/>
+          <w:sz w:val="24"/>
+          <w:lang w:val="nl-NL"/>
+        </w:rPr>
+        <w:t>melle210202@gmail.com</w:t>
+      </w:r>
+      <w:r>
+        <w:rPr>
+          <w:rStyle w:val="Hyperlink"/>
+          <w:rFonts w:eastAsia="Arial"/>
+          <w:sz w:val="24"/>
+          <w:lang w:val="nl-NL"/>
+        </w:rPr>
+        <w:fldChar w:fldCharType="end"/>
+      </w:r>
       <w:r>
         <w:rPr>
           <w:rFonts w:eastAsia="Arial"/>
@@ -4883,7 +4922,7 @@
           <w:rFonts w:eastAsia="Arial"/>
         </w:rPr>
       </w:pPr>
-      <w:bookmarkStart w:id="6" w:name="_Toc433575384"/>
+      <w:bookmarkStart w:id="5" w:name="_Toc433575384"/>
       <w:r>
         <w:rPr>
           <w:rFonts w:eastAsia="Arial"/>
@@ -4897,127 +4936,127 @@
         </w:rPr>
         <w:t>Project</w:t>
       </w:r>
+      <w:bookmarkEnd w:id="5"/>
+    </w:p>
+    <w:p>
+      <w:pPr>
+        <w:pStyle w:val="Heading2"/>
+      </w:pPr>
+      <w:bookmarkStart w:id="6" w:name="_Toc433575385"/>
+      <w:r>
+        <w:t xml:space="preserve">The </w:t>
+      </w:r>
+      <w:r>
+        <w:t>Concept</w:t>
+      </w:r>
       <w:bookmarkEnd w:id="6"/>
     </w:p>
     <w:p>
       <w:pPr>
-        <w:pStyle w:val="Heading2"/>
-      </w:pPr>
-      <w:bookmarkStart w:id="7" w:name="_Toc433575385"/>
-      <w:r>
-        <w:t xml:space="preserve">The </w:t>
-      </w:r>
-      <w:r>
-        <w:t>Concept</w:t>
+        <w:pStyle w:val="Heading3"/>
+      </w:pPr>
+      <w:bookmarkStart w:id="7" w:name="_Toc433575386"/>
+      <w:r>
+        <w:t>The idea</w:t>
       </w:r>
       <w:bookmarkEnd w:id="7"/>
     </w:p>
     <w:p>
+      <w:r>
+        <w:t xml:space="preserve">The idea of the project is </w:t>
+      </w:r>
+      <w:r>
+        <w:t>a</w:t>
+      </w:r>
+      <w:r>
+        <w:t xml:space="preserve"> “social network” </w:t>
+      </w:r>
+      <w:r>
+        <w:t xml:space="preserve">where you can share interests with friends and strengthen your relation between people in your friend group. </w:t>
+      </w:r>
+    </w:p>
+    <w:p>
+      <w:r>
+        <w:t>This is done by playing little games and helping each other with challenges together. What these games are exactly</w:t>
+      </w:r>
+      <w:r>
+        <w:t>,</w:t>
+      </w:r>
+      <w:r>
+        <w:t xml:space="preserve"> is not yet clear. But don’t confuse this social media with Facebook or Twitter. It’s more for groups instead of you alone having a profile and updating statuses.</w:t>
+      </w:r>
+      <w:r>
+        <w:t xml:space="preserve"> The idea is to get to know everyone </w:t>
+      </w:r>
+      <w:r>
+        <w:t xml:space="preserve">who you share the group with. </w:t>
+      </w:r>
+    </w:p>
+    <w:p>
       <w:pPr>
         <w:pStyle w:val="Heading3"/>
       </w:pPr>
-      <w:bookmarkStart w:id="8" w:name="_Toc433575386"/>
-      <w:r>
-        <w:t>The idea</w:t>
+      <w:bookmarkStart w:id="8" w:name="_Toc433575387"/>
+      <w:r>
+        <w:t>How it works</w:t>
       </w:r>
       <w:bookmarkEnd w:id="8"/>
     </w:p>
     <w:p>
       <w:r>
-        <w:t xml:space="preserve">The idea of the project is </w:t>
-      </w:r>
-      <w:r>
-        <w:t>a</w:t>
-      </w:r>
-      <w:r>
-        <w:t xml:space="preserve"> “social network” </w:t>
-      </w:r>
-      <w:r>
-        <w:t xml:space="preserve">where you can share interests with friends and strengthen your relation between people in your friend group. </w:t>
+        <w:t>You require an account which you can get by visiting the site or if an app is available you will be able to register an account via the app.</w:t>
       </w:r>
     </w:p>
     <w:p>
       <w:r>
-        <w:t>This is done by playing little games and helping each other with challenges together. What these games are exactly</w:t>
-      </w:r>
-      <w:r>
-        <w:t>,</w:t>
-      </w:r>
-      <w:r>
-        <w:t xml:space="preserve"> is not yet clear. But don’t confuse this social media with Facebook or Twitter. It’s more for groups instead of you alone having a profile and updating statuses.</w:t>
-      </w:r>
-      <w:r>
-        <w:t xml:space="preserve"> The idea is to get to know everyone </w:t>
-      </w:r>
-      <w:r>
-        <w:t xml:space="preserve">who you share the group with. </w:t>
+        <w:t>When you join for</w:t>
+      </w:r>
+      <w:r>
+        <w:t xml:space="preserve"> the first time you make an account and make a group </w:t>
+      </w:r>
+      <w:r>
+        <w:t xml:space="preserve">and </w:t>
+      </w:r>
+      <w:r>
+        <w:t>then you have the option to invite</w:t>
+      </w:r>
+      <w:r>
+        <w:t xml:space="preserve"> others</w:t>
+      </w:r>
+      <w:r>
+        <w:t xml:space="preserve"> to</w:t>
+      </w:r>
+      <w:r>
+        <w:t xml:space="preserve"> join the group you created. </w:t>
+      </w:r>
+      <w:r>
+        <w:t>A few of the option</w:t>
+      </w:r>
+      <w:r>
+        <w:t xml:space="preserve"> you have a</w:t>
+      </w:r>
+      <w:r>
+        <w:t>re</w:t>
+      </w:r>
+      <w:r>
+        <w:t xml:space="preserve"> creating lists to share with others in the group, also you have a couple of “games” or challenges to complete or beat each other in. </w:t>
+      </w:r>
+      <w:r>
+        <w:t>These little games can vary from taking the weirdest selfies and/or playing simple games like hangman.</w:t>
+      </w:r>
+      <w:r>
+        <w:t xml:space="preserve"> You can also play challenges with your group and score points with the whole group instead of yourself. In later updates you can play against groups and compete for the first spot. </w:t>
       </w:r>
     </w:p>
     <w:p>
       <w:pPr>
         <w:pStyle w:val="Heading3"/>
       </w:pPr>
-      <w:bookmarkStart w:id="9" w:name="_Toc433575387"/>
-      <w:r>
-        <w:t>How it works</w:t>
+      <w:bookmarkStart w:id="9" w:name="_Toc433575388"/>
+      <w:r>
+        <w:t>Possible ideas</w:t>
       </w:r>
       <w:bookmarkEnd w:id="9"/>
-    </w:p>
-    <w:p>
-      <w:r>
-        <w:t>You require an account which you can get by visiting the site or if an app is available you will be able to register an account via the app.</w:t>
-      </w:r>
-    </w:p>
-    <w:p>
-      <w:r>
-        <w:t>When you join for</w:t>
-      </w:r>
-      <w:r>
-        <w:t xml:space="preserve"> the first time you make an account and make a group </w:t>
-      </w:r>
-      <w:r>
-        <w:t xml:space="preserve">and </w:t>
-      </w:r>
-      <w:r>
-        <w:t>then you have the option to invite</w:t>
-      </w:r>
-      <w:r>
-        <w:t xml:space="preserve"> others</w:t>
-      </w:r>
-      <w:r>
-        <w:t xml:space="preserve"> to</w:t>
-      </w:r>
-      <w:r>
-        <w:t xml:space="preserve"> join the group you created. </w:t>
-      </w:r>
-      <w:r>
-        <w:t>A few of the option</w:t>
-      </w:r>
-      <w:r>
-        <w:t xml:space="preserve"> you have a</w:t>
-      </w:r>
-      <w:r>
-        <w:t>re</w:t>
-      </w:r>
-      <w:r>
-        <w:t xml:space="preserve"> creating lists to share with others in the group, also you have a couple of “games” or challenges to complete or beat each other in. </w:t>
-      </w:r>
-      <w:r>
-        <w:t>These little games can vary from taking the weirdest selfies and/or playing simple games like hangman.</w:t>
-      </w:r>
-      <w:r>
-        <w:t xml:space="preserve"> You can also play challenges with your group and score points with the whole group instead of yourself. In later updates you can play against groups and compete for the first spot. </w:t>
-      </w:r>
-    </w:p>
-    <w:p>
-      <w:pPr>
-        <w:pStyle w:val="Heading3"/>
-      </w:pPr>
-      <w:bookmarkStart w:id="10" w:name="_Toc433575388"/>
-      <w:r>
-        <w:t>Possible ideas</w:t>
-      </w:r>
-      <w:bookmarkEnd w:id="10"/>
     </w:p>
     <w:p>
       <w:pPr>
@@ -5043,6 +5082,8 @@
         </w:rPr>
         <w:t xml:space="preserve"> then that will of course be implemented. But that’s going to take time learning everything around app development.</w:t>
       </w:r>
+      <w:bookmarkStart w:id="10" w:name="_GoBack"/>
+      <w:bookmarkEnd w:id="10"/>
     </w:p>
     <w:p>
       <w:pPr>
@@ -5087,7 +5128,7 @@
       </w:r>
     </w:p>
     <w:p>
-      <w:hyperlink r:id="rId12" w:history="1">
+      <w:hyperlink r:id="rId11" w:history="1">
         <w:r>
           <w:rPr>
             <w:rStyle w:val="Hyperlink"/>
@@ -5102,7 +5143,7 @@
       </w:r>
     </w:p>
     <w:p>
-      <w:hyperlink r:id="rId13" w:history="1">
+      <w:hyperlink r:id="rId12" w:history="1">
         <w:r>
           <w:rPr>
             <w:rStyle w:val="Hyperlink"/>
@@ -5112,7 +5153,7 @@
       </w:hyperlink>
     </w:p>
     <w:p>
-      <w:hyperlink r:id="rId14" w:history="1">
+      <w:hyperlink r:id="rId13" w:history="1">
         <w:r>
           <w:rPr>
             <w:rStyle w:val="Hyperlink"/>
@@ -5136,16 +5177,42 @@
         <w:t xml:space="preserve">The programming environment will focus on web based development. </w:t>
       </w:r>
       <w:r>
-        <w:t>The product will be hosted on a server with apache, php, mysql</w:t>
-      </w:r>
+        <w:t xml:space="preserve">The product will be hosted on a server with apache, </w:t>
+      </w:r>
+      <w:proofErr w:type="spellStart"/>
+      <w:r>
+        <w:t>php</w:t>
+      </w:r>
+      <w:proofErr w:type="spellEnd"/>
+      <w:r>
+        <w:t xml:space="preserve">, </w:t>
+      </w:r>
+      <w:proofErr w:type="spellStart"/>
+      <w:r>
+        <w:t>mysql</w:t>
+      </w:r>
+      <w:proofErr w:type="spellEnd"/>
       <w:r>
         <w:t>.</w:t>
       </w:r>
       <w:r>
         <w:t xml:space="preserve"> </w:t>
       </w:r>
-      <w:r>
-        <w:t xml:space="preserve">Git will be used for version control and sharing files with project members as first option. If Git is too </w:t>
+      <w:proofErr w:type="spellStart"/>
+      <w:r>
+        <w:t>Git</w:t>
+      </w:r>
+      <w:proofErr w:type="spellEnd"/>
+      <w:r>
+        <w:t xml:space="preserve"> will be used for version control and sharing files with project members as first option. If </w:t>
+      </w:r>
+      <w:proofErr w:type="spellStart"/>
+      <w:r>
+        <w:t>Git</w:t>
+      </w:r>
+      <w:proofErr w:type="spellEnd"/>
+      <w:r>
+        <w:t xml:space="preserve"> is too </w:t>
       </w:r>
       <w:r>
         <w:t>complicated</w:t>
@@ -5225,7 +5292,7 @@
                     <pic:cNvPicPr/>
                   </pic:nvPicPr>
                   <pic:blipFill>
-                    <a:blip r:embed="rId15">
+                    <a:blip r:embed="rId14">
                       <a:extLst>
                         <a:ext uri="{28A0092B-C50C-407E-A947-70E740481C1C}">
                           <a14:useLocalDpi xmlns:a14="http://schemas.microsoft.com/office/drawing/2010/main" val="0"/>
@@ -5302,7 +5369,7 @@
                     <pic:cNvPicPr/>
                   </pic:nvPicPr>
                   <pic:blipFill>
-                    <a:blip r:embed="rId16">
+                    <a:blip r:embed="rId15">
                       <a:extLst>
                         <a:ext uri="{28A0092B-C50C-407E-A947-70E740481C1C}">
                           <a14:useLocalDpi xmlns:a14="http://schemas.microsoft.com/office/drawing/2010/main" val="0"/>
@@ -5880,7 +5947,7 @@
                     <pic:cNvPicPr/>
                   </pic:nvPicPr>
                   <pic:blipFill>
-                    <a:blip r:embed="rId17">
+                    <a:blip r:embed="rId16">
                       <a:extLst>
                         <a:ext uri="{28A0092B-C50C-407E-A947-70E740481C1C}">
                           <a14:useLocalDpi xmlns:a14="http://schemas.microsoft.com/office/drawing/2010/main" val="0"/>
@@ -5968,7 +6035,7 @@
                     <pic:cNvPicPr/>
                   </pic:nvPicPr>
                   <pic:blipFill>
-                    <a:blip r:embed="rId18" cstate="print">
+                    <a:blip r:embed="rId17" cstate="print">
                       <a:extLst>
                         <a:ext uri="{28A0092B-C50C-407E-A947-70E740481C1C}">
                           <a14:useLocalDpi xmlns:a14="http://schemas.microsoft.com/office/drawing/2010/main" val="0"/>
@@ -6032,7 +6099,7 @@
                     <pic:cNvPicPr/>
                   </pic:nvPicPr>
                   <pic:blipFill>
-                    <a:blip r:embed="rId19">
+                    <a:blip r:embed="rId18">
                       <a:extLst>
                         <a:ext uri="{28A0092B-C50C-407E-A947-70E740481C1C}">
                           <a14:useLocalDpi xmlns:a14="http://schemas.microsoft.com/office/drawing/2010/main" val="0"/>
@@ -6223,7 +6290,7 @@
       </w:r>
     </w:p>
     <w:sectPr>
-      <w:footerReference w:type="default" r:id="rId20"/>
+      <w:footerReference w:type="default" r:id="rId19"/>
       <w:pgSz w:w="11900" w:h="16840"/>
       <w:pgMar w:top="1400" w:right="1660" w:bottom="280" w:left="1660" w:header="0" w:footer="666" w:gutter="0"/>
       <w:cols w:space="708"/>
@@ -6269,6 +6336,7 @@
         <w:docPartUnique/>
       </w:docPartObj>
     </w:sdtPr>
+    <w:sdtEndPr/>
     <w:sdtContent>
       <w:p>
         <w:pPr>
@@ -6365,7 +6433,7 @@
                                   <w:sz w:val="72"/>
                                   <w:szCs w:val="72"/>
                                 </w:rPr>
-                                <w:t>10</w:t>
+                                <w:t>9</w:t>
                               </w:r>
                               <w:r>
                                 <w:rPr>
@@ -6452,7 +6520,7 @@
                             <w:sz w:val="72"/>
                             <w:szCs w:val="72"/>
                           </w:rPr>
-                          <w:t>10</w:t>
+                          <w:t>9</w:t>
                         </w:r>
                         <w:r>
                           <w:rPr>
@@ -10079,7 +10147,7 @@
 </file>
 
 <file path=customXml/itemProps2.xml><?xml version="1.0" encoding="utf-8"?>
-<ds:datastoreItem xmlns:ds="http://schemas.openxmlformats.org/officeDocument/2006/customXml" ds:itemID="{5C98161F-D5C4-4C9F-B521-99662E1BC737}">
+<ds:datastoreItem xmlns:ds="http://schemas.openxmlformats.org/officeDocument/2006/customXml" ds:itemID="{DE8A1D71-7AFC-4A78-A09A-F057F467B418}">
   <ds:schemaRefs>
     <ds:schemaRef ds:uri="http://schemas.openxmlformats.org/officeDocument/2006/bibliography"/>
   </ds:schemaRefs>

</xml_diff>

<commit_message>
Cleaned up some stuff added Base Design Document (Basis Ontwerp) Also changed the style and look of the dashboard sketch
</commit_message>
<xml_diff>
--- a/Documentatie/Product Concept Document.docx
+++ b/Documentatie/Product Concept Document.docx
@@ -4865,6 +4865,9 @@
         <w:fldChar w:fldCharType="begin"/>
       </w:r>
       <w:r>
+        <w:rPr>
+          <w:lang w:val="nl-NL"/>
+        </w:rPr>
         <w:instrText xml:space="preserve"> HYPERLINK "mailto:melle210202@gmail.com" </w:instrText>
       </w:r>
       <w:r>
@@ -5082,8 +5085,6 @@
         </w:rPr>
         <w:t xml:space="preserve"> then that will of course be implemented. But that’s going to take time learning everything around app development.</w:t>
       </w:r>
-      <w:bookmarkStart w:id="10" w:name="_GoBack"/>
-      <w:bookmarkEnd w:id="10"/>
     </w:p>
     <w:p>
       <w:pPr>
@@ -5102,25 +5103,25 @@
       <w:pPr>
         <w:pStyle w:val="Heading2"/>
       </w:pPr>
-      <w:bookmarkStart w:id="11" w:name="_Toc433575389"/>
+      <w:bookmarkStart w:id="10" w:name="_Toc433575389"/>
       <w:r>
         <w:lastRenderedPageBreak/>
         <w:t>Project Management</w:t>
       </w:r>
-      <w:bookmarkEnd w:id="11"/>
+      <w:bookmarkEnd w:id="10"/>
     </w:p>
     <w:p>
       <w:pPr>
         <w:pStyle w:val="Heading3"/>
       </w:pPr>
-      <w:bookmarkStart w:id="12" w:name="_Toc433575390"/>
+      <w:bookmarkStart w:id="11" w:name="_Toc433575390"/>
       <w:r>
         <w:t xml:space="preserve">Project </w:t>
       </w:r>
       <w:r>
         <w:t>Planning</w:t>
       </w:r>
-      <w:bookmarkEnd w:id="12"/>
+      <w:bookmarkEnd w:id="11"/>
     </w:p>
     <w:p>
       <w:r>
@@ -5166,11 +5167,11 @@
       <w:pPr>
         <w:pStyle w:val="Heading3"/>
       </w:pPr>
-      <w:bookmarkStart w:id="13" w:name="_Toc433575391"/>
+      <w:bookmarkStart w:id="12" w:name="_Toc433575391"/>
       <w:r>
         <w:t>Programming Environment</w:t>
       </w:r>
-      <w:bookmarkEnd w:id="13"/>
+      <w:bookmarkEnd w:id="12"/>
     </w:p>
     <w:p>
       <w:r>
@@ -5240,11 +5241,11 @@
       <w:pPr>
         <w:pStyle w:val="Heading3"/>
       </w:pPr>
-      <w:bookmarkStart w:id="14" w:name="_Toc433575392"/>
+      <w:bookmarkStart w:id="13" w:name="_Toc433575392"/>
       <w:r>
         <w:t>Target Platform</w:t>
       </w:r>
-      <w:bookmarkEnd w:id="14"/>
+      <w:bookmarkEnd w:id="13"/>
     </w:p>
     <w:p>
       <w:r>
@@ -5326,12 +5327,12 @@
       <w:pPr>
         <w:pStyle w:val="Heading2"/>
       </w:pPr>
-      <w:bookmarkStart w:id="15" w:name="_Toc433575393"/>
+      <w:bookmarkStart w:id="14" w:name="_Toc433575393"/>
       <w:r>
         <w:lastRenderedPageBreak/>
         <w:t>Network Diagram</w:t>
       </w:r>
-      <w:bookmarkEnd w:id="15"/>
+      <w:bookmarkEnd w:id="14"/>
     </w:p>
     <w:p>
       <w:pPr>
@@ -5409,7 +5410,7 @@
           <w:rFonts w:eastAsia="Arial"/>
         </w:rPr>
       </w:pPr>
-      <w:bookmarkStart w:id="16" w:name="_Toc433575394"/>
+      <w:bookmarkStart w:id="15" w:name="_Toc433575394"/>
       <w:r>
         <w:rPr>
           <w:rFonts w:eastAsia="Arial"/>
@@ -5423,7 +5424,7 @@
         </w:rPr>
         <w:t>ser</w:t>
       </w:r>
-      <w:bookmarkEnd w:id="16"/>
+      <w:bookmarkEnd w:id="15"/>
     </w:p>
     <w:p>
       <w:pPr>
@@ -5432,7 +5433,7 @@
           <w:rFonts w:eastAsia="Arial"/>
         </w:rPr>
       </w:pPr>
-      <w:bookmarkStart w:id="17" w:name="_Toc433575395"/>
+      <w:bookmarkStart w:id="16" w:name="_Toc433575395"/>
       <w:r>
         <w:rPr>
           <w:rFonts w:eastAsia="Arial"/>
@@ -5538,52 +5539,52 @@
         </w:rPr>
         <w:t>?</w:t>
       </w:r>
+      <w:bookmarkEnd w:id="16"/>
+    </w:p>
+    <w:p>
+      <w:r>
+        <w:t>Who is the user of the site/app/product? Everyone has the option to download the app or use the site when it’s available. But the main focus is the age range of 10 to 50 years old. There isn’t a restriction about the age but the people using the product are probably going to be in that range.</w:t>
+      </w:r>
+    </w:p>
+    <w:p>
+      <w:r>
+        <w:t>The application is also targeting people who want to have a fun time playing little games with their friends.</w:t>
+      </w:r>
+    </w:p>
+    <w:p>
+      <w:pPr>
+        <w:pStyle w:val="Heading2"/>
+      </w:pPr>
+      <w:bookmarkStart w:id="17" w:name="_Toc433575396"/>
+      <w:r>
+        <w:t>Types of users</w:t>
+      </w:r>
       <w:bookmarkEnd w:id="17"/>
     </w:p>
     <w:p>
-      <w:r>
-        <w:t>Who is the user of the site/app/product? Everyone has the option to download the app or use the site when it’s available. But the main focus is the age range of 10 to 50 years old. There isn’t a restriction about the age but the people using the product are probably going to be in that range.</w:t>
-      </w:r>
-    </w:p>
-    <w:p>
-      <w:r>
-        <w:t>The application is also targeting people who want to have a fun time playing little games with their friends.</w:t>
-      </w:r>
-    </w:p>
-    <w:p>
-      <w:pPr>
-        <w:pStyle w:val="Heading2"/>
-      </w:pPr>
-      <w:bookmarkStart w:id="18" w:name="_Toc433575396"/>
-      <w:r>
-        <w:t>Types of users</w:t>
+      <w:pPr>
+        <w:pStyle w:val="Heading3"/>
+      </w:pPr>
+      <w:bookmarkStart w:id="18" w:name="_Toc433575397"/>
+      <w:r>
+        <w:t>Normal users</w:t>
       </w:r>
       <w:bookmarkEnd w:id="18"/>
     </w:p>
     <w:p>
-      <w:pPr>
-        <w:pStyle w:val="Heading3"/>
-      </w:pPr>
-      <w:bookmarkStart w:id="19" w:name="_Toc433575397"/>
-      <w:r>
-        <w:t>Normal users</w:t>
-      </w:r>
-      <w:bookmarkEnd w:id="19"/>
+      <w:r>
+        <w:t>The normal user can make an account and also make groups. He can invite people to join the groups and do the standard things in the app like the mini games.</w:t>
+      </w:r>
     </w:p>
     <w:p>
-      <w:r>
-        <w:t>The normal user can make an account and also make groups. He can invite people to join the groups and do the standard things in the app like the mini games.</w:t>
-      </w:r>
-    </w:p>
-    <w:p>
       <w:pPr>
         <w:pStyle w:val="Heading3"/>
       </w:pPr>
-      <w:bookmarkStart w:id="20" w:name="_Toc433575398"/>
+      <w:bookmarkStart w:id="19" w:name="_Toc433575398"/>
       <w:r>
         <w:t>Product Administrators</w:t>
       </w:r>
-      <w:bookmarkEnd w:id="20"/>
+      <w:bookmarkEnd w:id="19"/>
     </w:p>
     <w:p>
       <w:r>
@@ -5597,7 +5598,7 @@
           <w:rFonts w:eastAsia="Arial"/>
         </w:rPr>
       </w:pPr>
-      <w:bookmarkStart w:id="21" w:name="_Toc433575399"/>
+      <w:bookmarkStart w:id="20" w:name="_Toc433575399"/>
       <w:r>
         <w:rPr>
           <w:rFonts w:eastAsia="Arial"/>
@@ -5610,47 +5611,47 @@
         </w:rPr>
         <w:t>roduct</w:t>
       </w:r>
+      <w:bookmarkEnd w:id="20"/>
+    </w:p>
+    <w:p>
+      <w:pPr>
+        <w:pStyle w:val="Heading2"/>
+      </w:pPr>
+      <w:bookmarkStart w:id="21" w:name="_Toc433575400"/>
+      <w:r>
+        <w:t>Produ</w:t>
+      </w:r>
+      <w:r>
+        <w:t>ct Requirements</w:t>
+      </w:r>
       <w:bookmarkEnd w:id="21"/>
     </w:p>
     <w:p>
-      <w:pPr>
-        <w:pStyle w:val="Heading2"/>
-      </w:pPr>
-      <w:bookmarkStart w:id="22" w:name="_Toc433575400"/>
-      <w:r>
-        <w:t>Produ</w:t>
-      </w:r>
-      <w:r>
-        <w:t>ct Requirements</w:t>
-      </w:r>
-      <w:bookmarkEnd w:id="22"/>
+      <w:r>
+        <w:t>In the case of there being an app, it will only be made for android</w:t>
+      </w:r>
+      <w:r>
+        <w:t xml:space="preserve"> because iOS Development is not my skill area, I would have to learn iOS Development first to make it an option</w:t>
+      </w:r>
+      <w:r>
+        <w:t>. Making the app available for other devices is going to cost too much time and wouldn’t be possible to finish in the given time.</w:t>
+      </w:r>
+      <w:r>
+        <w:t xml:space="preserve"> After the deadline it is possible to create application for more devices.</w:t>
+      </w:r>
     </w:p>
     <w:p>
-      <w:r>
-        <w:t>In the case of there being an app, it will only be made for android</w:t>
-      </w:r>
-      <w:r>
-        <w:t xml:space="preserve"> because iOS Development is not my skill area, I would have to learn iOS Development first to make it an option</w:t>
-      </w:r>
-      <w:r>
-        <w:t>. Making the app available for other devices is going to cost too much time and wouldn’t be possible to finish in the given time.</w:t>
-      </w:r>
-      <w:r>
-        <w:t xml:space="preserve"> After the deadline it is possible to create application for more devices.</w:t>
-      </w:r>
-    </w:p>
-    <w:p>
       <w:pPr>
         <w:pStyle w:val="Heading2"/>
       </w:pPr>
-      <w:bookmarkStart w:id="23" w:name="_Toc433575401"/>
+      <w:bookmarkStart w:id="22" w:name="_Toc433575401"/>
       <w:r>
         <w:t>Flow of events</w:t>
       </w:r>
       <w:r>
         <w:t xml:space="preserve"> (use-cases)</w:t>
       </w:r>
-      <w:bookmarkEnd w:id="23"/>
+      <w:bookmarkEnd w:id="22"/>
     </w:p>
     <w:p>
       <w:pPr>
@@ -5669,14 +5670,14 @@
       <w:pPr>
         <w:pStyle w:val="Heading3"/>
       </w:pPr>
-      <w:bookmarkStart w:id="24" w:name="_Toc433575402"/>
+      <w:bookmarkStart w:id="23" w:name="_Toc433575402"/>
       <w:r>
         <w:t>User</w:t>
       </w:r>
       <w:r>
         <w:t>s</w:t>
       </w:r>
-      <w:bookmarkEnd w:id="24"/>
+      <w:bookmarkEnd w:id="23"/>
     </w:p>
     <w:p>
       <w:pPr>
@@ -5730,14 +5731,14 @@
       <w:pPr>
         <w:pStyle w:val="Heading3"/>
       </w:pPr>
-      <w:bookmarkStart w:id="25" w:name="_Toc433575403"/>
+      <w:bookmarkStart w:id="24" w:name="_Toc433575403"/>
       <w:r>
         <w:t>Admin</w:t>
       </w:r>
       <w:r>
         <w:t>s</w:t>
       </w:r>
-      <w:bookmarkEnd w:id="25"/>
+      <w:bookmarkEnd w:id="24"/>
     </w:p>
     <w:p>
       <w:pPr>
@@ -5801,22 +5802,22 @@
       <w:pPr>
         <w:pStyle w:val="Heading1"/>
       </w:pPr>
-      <w:bookmarkStart w:id="26" w:name="_Toc433575404"/>
+      <w:bookmarkStart w:id="25" w:name="_Toc433575404"/>
       <w:r>
         <w:lastRenderedPageBreak/>
         <w:t>Goals</w:t>
       </w:r>
-      <w:bookmarkEnd w:id="26"/>
+      <w:bookmarkEnd w:id="25"/>
     </w:p>
     <w:p>
       <w:pPr>
         <w:pStyle w:val="Heading2"/>
       </w:pPr>
-      <w:bookmarkStart w:id="27" w:name="_Toc433575405"/>
+      <w:bookmarkStart w:id="26" w:name="_Toc433575405"/>
       <w:r>
         <w:t>Essential Features</w:t>
       </w:r>
-      <w:bookmarkEnd w:id="27"/>
+      <w:bookmarkEnd w:id="26"/>
     </w:p>
     <w:p>
       <w:pPr>
@@ -5870,11 +5871,11 @@
       <w:pPr>
         <w:pStyle w:val="Heading2"/>
       </w:pPr>
-      <w:bookmarkStart w:id="28" w:name="_Toc433575406"/>
+      <w:bookmarkStart w:id="27" w:name="_Toc433575406"/>
       <w:r>
         <w:t>How will the product be promoted</w:t>
       </w:r>
-      <w:bookmarkEnd w:id="28"/>
+      <w:bookmarkEnd w:id="27"/>
     </w:p>
     <w:p>
       <w:pPr>
@@ -5903,11 +5904,11 @@
         <w:pStyle w:val="Heading1"/>
         <w:spacing w:line="240" w:lineRule="auto"/>
       </w:pPr>
-      <w:bookmarkStart w:id="29" w:name="_Toc433575407"/>
+      <w:bookmarkStart w:id="28" w:name="_Toc433575407"/>
       <w:r>
         <w:t>Graphical Designs</w:t>
       </w:r>
-      <w:bookmarkEnd w:id="29"/>
+      <w:bookmarkEnd w:id="28"/>
     </w:p>
     <w:p>
       <w:pPr>
@@ -5920,17 +5921,253 @@
       </w:pPr>
       <w:r>
         <w:rPr>
+          <w:rFonts w:asciiTheme="minorHAnsi" w:hAnsiTheme="minorHAnsi"/>
+          <w:i/>
+          <w:noProof/>
+          <w:sz w:val="36"/>
+          <w:lang w:val="nl-NL" w:eastAsia="nl-NL"/>
+        </w:rPr>
+        <w:drawing>
+          <wp:anchor distT="0" distB="0" distL="114300" distR="114300" simplePos="0" relativeHeight="251683328" behindDoc="1" locked="0" layoutInCell="1" allowOverlap="1" wp14:anchorId="58F51511" wp14:editId="4D36031E">
+            <wp:simplePos x="0" y="0"/>
+            <wp:positionH relativeFrom="column">
+              <wp:posOffset>3756025</wp:posOffset>
+            </wp:positionH>
+            <wp:positionV relativeFrom="paragraph">
+              <wp:posOffset>375285</wp:posOffset>
+            </wp:positionV>
+            <wp:extent cx="1828800" cy="973455"/>
+            <wp:effectExtent l="0" t="0" r="0" b="0"/>
+            <wp:wrapTight wrapText="bothSides">
+              <wp:wrapPolygon edited="0">
+                <wp:start x="2250" y="0"/>
+                <wp:lineTo x="900" y="1268"/>
+                <wp:lineTo x="0" y="3804"/>
+                <wp:lineTo x="0" y="12258"/>
+                <wp:lineTo x="1350" y="13949"/>
+                <wp:lineTo x="1125" y="15217"/>
+                <wp:lineTo x="3150" y="21135"/>
+                <wp:lineTo x="4275" y="21135"/>
+                <wp:lineTo x="9900" y="20290"/>
+                <wp:lineTo x="20700" y="15640"/>
+                <wp:lineTo x="20475" y="13526"/>
+                <wp:lineTo x="21375" y="6763"/>
+                <wp:lineTo x="21375" y="3804"/>
+                <wp:lineTo x="19575" y="2959"/>
+                <wp:lineTo x="3600" y="0"/>
+                <wp:lineTo x="2250" y="0"/>
+              </wp:wrapPolygon>
+            </wp:wrapTight>
+            <wp:docPr id="7" name="Picture 7"/>
+            <wp:cNvGraphicFramePr>
+              <a:graphicFrameLocks xmlns:a="http://schemas.openxmlformats.org/drawingml/2006/main" noChangeAspect="1"/>
+            </wp:cNvGraphicFramePr>
+            <a:graphic xmlns:a="http://schemas.openxmlformats.org/drawingml/2006/main">
+              <a:graphicData uri="http://schemas.openxmlformats.org/drawingml/2006/picture">
+                <pic:pic xmlns:pic="http://schemas.openxmlformats.org/drawingml/2006/picture">
+                  <pic:nvPicPr>
+                    <pic:cNvPr id="7" name="Logo-Cheery-dropshadow.png"/>
+                    <pic:cNvPicPr/>
+                  </pic:nvPicPr>
+                  <pic:blipFill>
+                    <a:blip r:embed="rId16" cstate="print">
+                      <a:extLst>
+                        <a:ext uri="{28A0092B-C50C-407E-A947-70E740481C1C}">
+                          <a14:useLocalDpi xmlns:a14="http://schemas.microsoft.com/office/drawing/2010/main" val="0"/>
+                        </a:ext>
+                      </a:extLst>
+                    </a:blip>
+                    <a:stretch>
+                      <a:fillRect/>
+                    </a:stretch>
+                  </pic:blipFill>
+                  <pic:spPr>
+                    <a:xfrm>
+                      <a:off x="0" y="0"/>
+                      <a:ext cx="1828800" cy="973455"/>
+                    </a:xfrm>
+                    <a:prstGeom prst="rect">
+                      <a:avLst/>
+                    </a:prstGeom>
+                  </pic:spPr>
+                </pic:pic>
+              </a:graphicData>
+            </a:graphic>
+            <wp14:sizeRelH relativeFrom="page">
+              <wp14:pctWidth>0</wp14:pctWidth>
+            </wp14:sizeRelH>
+            <wp14:sizeRelV relativeFrom="page">
+              <wp14:pctHeight>0</wp14:pctHeight>
+            </wp14:sizeRelV>
+          </wp:anchor>
+        </w:drawing>
+      </w:r>
+      <w:r>
+        <w:rPr>
+          <w:rFonts w:asciiTheme="minorHAnsi" w:hAnsiTheme="minorHAnsi"/>
+          <w:i/>
+          <w:noProof/>
+          <w:sz w:val="36"/>
+          <w:lang w:val="nl-NL" w:eastAsia="nl-NL"/>
+        </w:rPr>
+        <w:drawing>
+          <wp:anchor distT="0" distB="0" distL="114300" distR="114300" simplePos="0" relativeHeight="251684352" behindDoc="1" locked="0" layoutInCell="1" allowOverlap="1" wp14:anchorId="2C227CDA" wp14:editId="421C80B3">
+            <wp:simplePos x="0" y="0"/>
+            <wp:positionH relativeFrom="column">
+              <wp:posOffset>2794000</wp:posOffset>
+            </wp:positionH>
+            <wp:positionV relativeFrom="paragraph">
+              <wp:posOffset>1234440</wp:posOffset>
+            </wp:positionV>
+            <wp:extent cx="600075" cy="600075"/>
+            <wp:effectExtent l="0" t="0" r="9525" b="0"/>
+            <wp:wrapTight wrapText="bothSides">
+              <wp:wrapPolygon edited="0">
+                <wp:start x="1371" y="4114"/>
+                <wp:lineTo x="0" y="6857"/>
+                <wp:lineTo x="0" y="13714"/>
+                <wp:lineTo x="1371" y="17143"/>
+                <wp:lineTo x="19886" y="17143"/>
+                <wp:lineTo x="21257" y="13714"/>
+                <wp:lineTo x="21257" y="6857"/>
+                <wp:lineTo x="19886" y="4114"/>
+                <wp:lineTo x="1371" y="4114"/>
+              </wp:wrapPolygon>
+            </wp:wrapTight>
+            <wp:docPr id="9" name="Picture 9"/>
+            <wp:cNvGraphicFramePr>
+              <a:graphicFrameLocks xmlns:a="http://schemas.openxmlformats.org/drawingml/2006/main" noChangeAspect="1"/>
+            </wp:cNvGraphicFramePr>
+            <a:graphic xmlns:a="http://schemas.openxmlformats.org/drawingml/2006/main">
+              <a:graphicData uri="http://schemas.openxmlformats.org/drawingml/2006/picture">
+                <pic:pic xmlns:pic="http://schemas.openxmlformats.org/drawingml/2006/picture">
+                  <pic:nvPicPr>
+                    <pic:cNvPr id="9" name="Logo-Cheery-favicon-v2.png"/>
+                    <pic:cNvPicPr/>
+                  </pic:nvPicPr>
+                  <pic:blipFill>
+                    <a:blip r:embed="rId17" cstate="print">
+                      <a:extLst>
+                        <a:ext uri="{28A0092B-C50C-407E-A947-70E740481C1C}">
+                          <a14:useLocalDpi xmlns:a14="http://schemas.microsoft.com/office/drawing/2010/main" val="0"/>
+                        </a:ext>
+                      </a:extLst>
+                    </a:blip>
+                    <a:stretch>
+                      <a:fillRect/>
+                    </a:stretch>
+                  </pic:blipFill>
+                  <pic:spPr>
+                    <a:xfrm>
+                      <a:off x="0" y="0"/>
+                      <a:ext cx="600075" cy="600075"/>
+                    </a:xfrm>
+                    <a:prstGeom prst="rect">
+                      <a:avLst/>
+                    </a:prstGeom>
+                  </pic:spPr>
+                </pic:pic>
+              </a:graphicData>
+            </a:graphic>
+            <wp14:sizeRelH relativeFrom="page">
+              <wp14:pctWidth>0</wp14:pctWidth>
+            </wp14:sizeRelH>
+            <wp14:sizeRelV relativeFrom="page">
+              <wp14:pctHeight>0</wp14:pctHeight>
+            </wp14:sizeRelV>
+          </wp:anchor>
+        </w:drawing>
+      </w:r>
+      <w:r>
+        <w:rPr>
           <w:noProof/>
           <w:lang w:val="nl-NL" w:eastAsia="nl-NL"/>
         </w:rPr>
         <w:drawing>
-          <wp:anchor distT="0" distB="0" distL="114300" distR="114300" simplePos="0" relativeHeight="251678208" behindDoc="1" locked="0" layoutInCell="1" allowOverlap="1" wp14:anchorId="554332E0" wp14:editId="0E03A268">
+          <wp:anchor distT="0" distB="0" distL="114300" distR="114300" simplePos="0" relativeHeight="251682304" behindDoc="1" locked="0" layoutInCell="1" allowOverlap="1" wp14:anchorId="5A823422" wp14:editId="5016E5C6">
+            <wp:simplePos x="0" y="0"/>
+            <wp:positionH relativeFrom="column">
+              <wp:posOffset>1412875</wp:posOffset>
+            </wp:positionH>
+            <wp:positionV relativeFrom="paragraph">
+              <wp:posOffset>375285</wp:posOffset>
+            </wp:positionV>
+            <wp:extent cx="1676400" cy="860425"/>
+            <wp:effectExtent l="0" t="0" r="0" b="0"/>
+            <wp:wrapTight wrapText="bothSides">
+              <wp:wrapPolygon edited="0">
+                <wp:start x="1473" y="0"/>
+                <wp:lineTo x="0" y="2869"/>
+                <wp:lineTo x="0" y="10999"/>
+                <wp:lineTo x="736" y="15303"/>
+                <wp:lineTo x="2455" y="21042"/>
+                <wp:lineTo x="2700" y="21042"/>
+                <wp:lineTo x="4173" y="21042"/>
+                <wp:lineTo x="6873" y="21042"/>
+                <wp:lineTo x="20373" y="16260"/>
+                <wp:lineTo x="21355" y="9086"/>
+                <wp:lineTo x="21355" y="1913"/>
+                <wp:lineTo x="4173" y="0"/>
+                <wp:lineTo x="1473" y="0"/>
+              </wp:wrapPolygon>
+            </wp:wrapTight>
+            <wp:docPr id="6" name="Picture 6"/>
+            <wp:cNvGraphicFramePr>
+              <a:graphicFrameLocks xmlns:a="http://schemas.openxmlformats.org/drawingml/2006/main" noChangeAspect="1"/>
+            </wp:cNvGraphicFramePr>
+            <a:graphic xmlns:a="http://schemas.openxmlformats.org/drawingml/2006/main">
+              <a:graphicData uri="http://schemas.openxmlformats.org/drawingml/2006/picture">
+                <pic:pic xmlns:pic="http://schemas.openxmlformats.org/drawingml/2006/picture">
+                  <pic:nvPicPr>
+                    <pic:cNvPr id="6" name="Logo-Cheery.png"/>
+                    <pic:cNvPicPr/>
+                  </pic:nvPicPr>
+                  <pic:blipFill>
+                    <a:blip r:embed="rId18" cstate="print">
+                      <a:extLst>
+                        <a:ext uri="{28A0092B-C50C-407E-A947-70E740481C1C}">
+                          <a14:useLocalDpi xmlns:a14="http://schemas.microsoft.com/office/drawing/2010/main" val="0"/>
+                        </a:ext>
+                      </a:extLst>
+                    </a:blip>
+                    <a:stretch>
+                      <a:fillRect/>
+                    </a:stretch>
+                  </pic:blipFill>
+                  <pic:spPr>
+                    <a:xfrm>
+                      <a:off x="0" y="0"/>
+                      <a:ext cx="1676400" cy="860425"/>
+                    </a:xfrm>
+                    <a:prstGeom prst="rect">
+                      <a:avLst/>
+                    </a:prstGeom>
+                  </pic:spPr>
+                </pic:pic>
+              </a:graphicData>
+            </a:graphic>
+            <wp14:sizeRelH relativeFrom="page">
+              <wp14:pctWidth>0</wp14:pctWidth>
+            </wp14:sizeRelH>
+            <wp14:sizeRelV relativeFrom="page">
+              <wp14:pctHeight>0</wp14:pctHeight>
+            </wp14:sizeRelV>
+          </wp:anchor>
+        </w:drawing>
+      </w:r>
+      <w:r>
+        <w:rPr>
+          <w:noProof/>
+          <w:lang w:val="nl-NL" w:eastAsia="nl-NL"/>
+        </w:rPr>
+        <w:drawing>
+          <wp:anchor distT="0" distB="0" distL="114300" distR="114300" simplePos="0" relativeHeight="251678208" behindDoc="1" locked="0" layoutInCell="1" allowOverlap="1" wp14:anchorId="1979CC93" wp14:editId="70A9EF9A">
             <wp:simplePos x="0" y="0"/>
             <wp:positionH relativeFrom="margin">
-              <wp:posOffset>2038350</wp:posOffset>
+              <wp:posOffset>-144145</wp:posOffset>
             </wp:positionH>
             <wp:positionV relativeFrom="paragraph">
-              <wp:posOffset>374458</wp:posOffset>
+              <wp:posOffset>374650</wp:posOffset>
             </wp:positionV>
             <wp:extent cx="1365250" cy="1365250"/>
             <wp:effectExtent l="0" t="0" r="6350" b="6350"/>
@@ -5947,7 +6184,7 @@
                     <pic:cNvPicPr/>
                   </pic:nvPicPr>
                   <pic:blipFill>
-                    <a:blip r:embed="rId16">
+                    <a:blip r:embed="rId19">
                       <a:extLst>
                         <a:ext uri="{28A0092B-C50C-407E-A947-70E740481C1C}">
                           <a14:useLocalDpi xmlns:a14="http://schemas.microsoft.com/office/drawing/2010/main" val="0"/>
@@ -5987,6 +6224,14 @@
         </w:rPr>
         <w:t>First logo design</w:t>
       </w:r>
+      <w:r>
+        <w:rPr>
+          <w:rFonts w:asciiTheme="minorHAnsi" w:hAnsiTheme="minorHAnsi"/>
+          <w:i/>
+          <w:sz w:val="36"/>
+        </w:rPr>
+        <w:t>s</w:t>
+      </w:r>
     </w:p>
     <w:p>
       <w:pPr>
@@ -6004,26 +6249,33 @@
       </w:pPr>
       <w:r>
         <w:rPr>
-          <w:rFonts w:asciiTheme="majorHAnsi" w:eastAsia="Arial" w:hAnsiTheme="majorHAnsi" w:cstheme="majorBidi"/>
+          <w:rFonts w:asciiTheme="minorHAnsi" w:hAnsiTheme="minorHAnsi"/>
+          <w:i/>
           <w:noProof/>
-          <w:color w:val="365F91" w:themeColor="accent1" w:themeShade="BF"/>
-          <w:sz w:val="32"/>
-          <w:szCs w:val="32"/>
+          <w:sz w:val="36"/>
           <w:lang w:val="nl-NL" w:eastAsia="nl-NL"/>
         </w:rPr>
         <w:drawing>
-          <wp:anchor distT="0" distB="0" distL="114300" distR="114300" simplePos="0" relativeHeight="251681280" behindDoc="0" locked="0" layoutInCell="1" allowOverlap="1" wp14:anchorId="10C760B9" wp14:editId="4BD65A3F">
+          <wp:anchor distT="0" distB="0" distL="114300" distR="114300" simplePos="0" relativeHeight="251685376" behindDoc="1" locked="0" layoutInCell="1" allowOverlap="1" wp14:anchorId="213098E9" wp14:editId="6066E328">
             <wp:simplePos x="0" y="0"/>
-            <wp:positionH relativeFrom="margin">
-              <wp:posOffset>2993390</wp:posOffset>
+            <wp:positionH relativeFrom="column">
+              <wp:posOffset>2945765</wp:posOffset>
             </wp:positionH>
-            <wp:positionV relativeFrom="margin">
-              <wp:posOffset>5292090</wp:posOffset>
+            <wp:positionV relativeFrom="paragraph">
+              <wp:posOffset>468630</wp:posOffset>
             </wp:positionV>
-            <wp:extent cx="2486025" cy="1978025"/>
-            <wp:effectExtent l="0" t="0" r="9525" b="3175"/>
-            <wp:wrapSquare wrapText="bothSides"/>
-            <wp:docPr id="10" name="Picture 10"/>
+            <wp:extent cx="2908935" cy="2314575"/>
+            <wp:effectExtent l="0" t="0" r="5715" b="9525"/>
+            <wp:wrapTight wrapText="bothSides">
+              <wp:wrapPolygon edited="0">
+                <wp:start x="0" y="0"/>
+                <wp:lineTo x="0" y="21511"/>
+                <wp:lineTo x="21501" y="21511"/>
+                <wp:lineTo x="21501" y="0"/>
+                <wp:lineTo x="0" y="0"/>
+              </wp:wrapPolygon>
+            </wp:wrapTight>
+            <wp:docPr id="11" name="Picture 11"/>
             <wp:cNvGraphicFramePr>
               <a:graphicFrameLocks xmlns:a="http://schemas.openxmlformats.org/drawingml/2006/main" noChangeAspect="1"/>
             </wp:cNvGraphicFramePr>
@@ -6031,11 +6283,11 @@
               <a:graphicData uri="http://schemas.openxmlformats.org/drawingml/2006/picture">
                 <pic:pic xmlns:pic="http://schemas.openxmlformats.org/drawingml/2006/picture">
                   <pic:nvPicPr>
-                    <pic:cNvPr id="10" name="dashboard.png"/>
+                    <pic:cNvPr id="11" name="dashboard.png"/>
                     <pic:cNvPicPr/>
                   </pic:nvPicPr>
                   <pic:blipFill>
-                    <a:blip r:embed="rId17" cstate="print">
+                    <a:blip r:embed="rId20" cstate="print">
                       <a:extLst>
                         <a:ext uri="{28A0092B-C50C-407E-A947-70E740481C1C}">
                           <a14:useLocalDpi xmlns:a14="http://schemas.microsoft.com/office/drawing/2010/main" val="0"/>
@@ -6049,7 +6301,7 @@
                   <pic:spPr>
                     <a:xfrm>
                       <a:off x="0" y="0"/>
-                      <a:ext cx="2486025" cy="1978025"/>
+                      <a:ext cx="2908935" cy="2314575"/>
                     </a:xfrm>
                     <a:prstGeom prst="rect">
                       <a:avLst/>
@@ -6099,7 +6351,7 @@
                     <pic:cNvPicPr/>
                   </pic:nvPicPr>
                   <pic:blipFill>
-                    <a:blip r:embed="rId18">
+                    <a:blip r:embed="rId21">
                       <a:extLst>
                         <a:ext uri="{28A0092B-C50C-407E-A947-70E740481C1C}">
                           <a14:useLocalDpi xmlns:a14="http://schemas.microsoft.com/office/drawing/2010/main" val="0"/>
@@ -6149,6 +6401,8 @@
         </w:rPr>
         <w:br w:type="page"/>
       </w:r>
+      <w:bookmarkStart w:id="29" w:name="_GoBack"/>
+      <w:bookmarkEnd w:id="29"/>
     </w:p>
     <w:p>
       <w:pPr>
@@ -6290,7 +6544,7 @@
       </w:r>
     </w:p>
     <w:sectPr>
-      <w:footerReference w:type="default" r:id="rId19"/>
+      <w:footerReference w:type="default" r:id="rId22"/>
       <w:pgSz w:w="11900" w:h="16840"/>
       <w:pgMar w:top="1400" w:right="1660" w:bottom="280" w:left="1660" w:header="0" w:footer="666" w:gutter="0"/>
       <w:cols w:space="708"/>
@@ -6330,13 +6584,12 @@
 <w:ftr xmlns:wpc="http://schemas.microsoft.com/office/word/2010/wordprocessingCanvas" xmlns:mc="http://schemas.openxmlformats.org/markup-compatibility/2006" xmlns:o="urn:schemas-microsoft-com:office:office" xmlns:r="http://schemas.openxmlformats.org/officeDocument/2006/relationships" xmlns:m="http://schemas.openxmlformats.org/officeDocument/2006/math" xmlns:v="urn:schemas-microsoft-com:vml" xmlns:wp14="http://schemas.microsoft.com/office/word/2010/wordprocessingDrawing" xmlns:wp="http://schemas.openxmlformats.org/drawingml/2006/wordprocessingDrawing" xmlns:w10="urn:schemas-microsoft-com:office:word" xmlns:w="http://schemas.openxmlformats.org/wordprocessingml/2006/main" xmlns:w14="http://schemas.microsoft.com/office/word/2010/wordml" xmlns:w15="http://schemas.microsoft.com/office/word/2012/wordml" xmlns:wpg="http://schemas.microsoft.com/office/word/2010/wordprocessingGroup" xmlns:wpi="http://schemas.microsoft.com/office/word/2010/wordprocessingInk" xmlns:wne="http://schemas.microsoft.com/office/word/2006/wordml" xmlns:wps="http://schemas.microsoft.com/office/word/2010/wordprocessingShape" mc:Ignorable="w14 w15 wp14">
   <w:sdt>
     <w:sdtPr>
-      <w:id w:val="356473594"/>
+      <w:id w:val="767198910"/>
       <w:docPartObj>
         <w:docPartGallery w:val="Page Numbers (Bottom of Page)"/>
         <w:docPartUnique/>
       </w:docPartObj>
     </w:sdtPr>
-    <w:sdtEndPr/>
     <w:sdtContent>
       <w:p>
         <w:pPr>
@@ -6350,7 +6603,7 @@
           <mc:AlternateContent>
             <mc:Choice Requires="wps">
               <w:drawing>
-                <wp:anchor distT="0" distB="0" distL="114300" distR="114300" simplePos="0" relativeHeight="251659264" behindDoc="0" locked="0" layoutInCell="1" allowOverlap="1" wp14:anchorId="67083AA1" wp14:editId="41BE2CB2">
+                <wp:anchor distT="0" distB="0" distL="114300" distR="114300" simplePos="0" relativeHeight="251659264" behindDoc="0" locked="0" layoutInCell="1" allowOverlap="1">
                   <wp:simplePos x="0" y="0"/>
                   <wp:positionH relativeFrom="page">
                     <wp:align>left</wp:align>
@@ -6361,7 +6614,7 @@
                   <wp:extent cx="2125980" cy="2054860"/>
                   <wp:effectExtent l="0" t="0" r="7620" b="2540"/>
                   <wp:wrapNone/>
-                  <wp:docPr id="4" name="Isosceles Triangle 4"/>
+                  <wp:docPr id="5" name="Isosceles Triangle 5"/>
                   <wp:cNvGraphicFramePr>
                     <a:graphicFrameLocks xmlns:a="http://schemas.openxmlformats.org/drawingml/2006/main"/>
                   </wp:cNvGraphicFramePr>
@@ -6383,8 +6636,8 @@
                           </a:prstGeom>
                           <a:solidFill>
                             <a:schemeClr val="tx2">
-                              <a:lumMod val="40000"/>
-                              <a:lumOff val="60000"/>
+                              <a:lumMod val="20000"/>
+                              <a:lumOff val="80000"/>
                             </a:schemeClr>
                           </a:solidFill>
                           <a:ln>
@@ -6397,49 +6650,47 @@
                               <w:pPr>
                                 <w:jc w:val="center"/>
                                 <w:rPr>
-                                  <w:rFonts w:ascii="Nirmala UI" w:hAnsi="Nirmala UI" w:cs="Nirmala UI"/>
-                                  <w:color w:val="365F91" w:themeColor="accent1" w:themeShade="BF"/>
+                                  <w:color w:val="4F81BD" w:themeColor="accent1"/>
                                   <w:szCs w:val="72"/>
                                 </w:rPr>
                               </w:pPr>
                               <w:r>
                                 <w:rPr>
-                                  <w:rFonts w:ascii="Nirmala UI" w:hAnsi="Nirmala UI" w:cs="Nirmala UI"/>
-                                  <w:color w:val="365F91" w:themeColor="accent1" w:themeShade="BF"/>
+                                  <w:rFonts w:asciiTheme="minorHAnsi" w:hAnsiTheme="minorHAnsi" w:cs="Times New Roman"/>
+                                  <w:color w:val="4F81BD" w:themeColor="accent1"/>
                                   <w:szCs w:val="22"/>
                                 </w:rPr>
                                 <w:fldChar w:fldCharType="begin"/>
                               </w:r>
                               <w:r>
                                 <w:rPr>
-                                  <w:rFonts w:ascii="Nirmala UI" w:hAnsi="Nirmala UI" w:cs="Nirmala UI"/>
-                                  <w:color w:val="365F91" w:themeColor="accent1" w:themeShade="BF"/>
+                                  <w:color w:val="4F81BD" w:themeColor="accent1"/>
                                 </w:rPr>
                                 <w:instrText xml:space="preserve"> PAGE    \* MERGEFORMAT </w:instrText>
                               </w:r>
                               <w:r>
                                 <w:rPr>
-                                  <w:rFonts w:ascii="Nirmala UI" w:hAnsi="Nirmala UI" w:cs="Nirmala UI"/>
-                                  <w:color w:val="365F91" w:themeColor="accent1" w:themeShade="BF"/>
+                                  <w:rFonts w:asciiTheme="minorHAnsi" w:hAnsiTheme="minorHAnsi" w:cs="Times New Roman"/>
+                                  <w:color w:val="4F81BD" w:themeColor="accent1"/>
                                   <w:szCs w:val="22"/>
                                 </w:rPr>
                                 <w:fldChar w:fldCharType="separate"/>
                               </w:r>
                               <w:r>
                                 <w:rPr>
-                                  <w:rFonts w:ascii="Nirmala UI" w:eastAsiaTheme="majorEastAsia" w:hAnsi="Nirmala UI" w:cs="Nirmala UI"/>
+                                  <w:rFonts w:asciiTheme="majorHAnsi" w:eastAsiaTheme="majorEastAsia" w:hAnsiTheme="majorHAnsi" w:cstheme="majorBidi"/>
                                   <w:noProof/>
-                                  <w:color w:val="365F91" w:themeColor="accent1" w:themeShade="BF"/>
+                                  <w:color w:val="4F81BD" w:themeColor="accent1"/>
                                   <w:sz w:val="72"/>
                                   <w:szCs w:val="72"/>
                                 </w:rPr>
-                                <w:t>9</w:t>
+                                <w:t>10</w:t>
                               </w:r>
                               <w:r>
                                 <w:rPr>
-                                  <w:rFonts w:ascii="Nirmala UI" w:eastAsiaTheme="majorEastAsia" w:hAnsi="Nirmala UI" w:cs="Nirmala UI"/>
+                                  <w:rFonts w:asciiTheme="majorHAnsi" w:eastAsiaTheme="majorEastAsia" w:hAnsiTheme="majorHAnsi" w:cstheme="majorBidi"/>
                                   <w:noProof/>
-                                  <w:color w:val="365F91" w:themeColor="accent1" w:themeShade="BF"/>
+                                  <w:color w:val="4F81BD" w:themeColor="accent1"/>
                                   <w:sz w:val="72"/>
                                   <w:szCs w:val="72"/>
                                 </w:rPr>
@@ -6465,7 +6716,7 @@
             </mc:Choice>
             <mc:Fallback>
               <w:pict>
-                <v:shapetype w14:anchorId="67083AA1" id="_x0000_t5" coordsize="21600,21600" o:spt="5" adj="10800" path="m@0,l,21600r21600,xe">
+                <v:shapetype id="_x0000_t5" coordsize="21600,21600" o:spt="5" adj="10800" path="m@0,l,21600r21600,xe">
                   <v:stroke joinstyle="miter"/>
                   <v:formulas>
                     <v:f eqn="val #0"/>
@@ -6477,56 +6728,54 @@
                     <v:h position="#0,topLeft" xrange="0,21600"/>
                   </v:handles>
                 </v:shapetype>
-                <v:shape id="Isosceles Triangle 4" o:spid="_x0000_s1029" type="#_x0000_t5" style="position:absolute;margin-left:0;margin-top:0;width:167.4pt;height:161.8pt;flip:x;z-index:251659264;visibility:visible;mso-wrap-style:square;mso-width-percent:0;mso-height-percent:0;mso-wrap-distance-left:9pt;mso-wrap-distance-top:0;mso-wrap-distance-right:9pt;mso-wrap-distance-bottom:0;mso-position-horizontal:left;mso-position-horizontal-relative:page;mso-position-vertical:bottom;mso-position-vertical-relative:page;mso-width-percent:0;mso-height-percent:0;mso-width-relative:page;mso-height-relative:page;v-text-anchor:top" o:gfxdata="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" adj="21600" fillcolor="#8db3e2 [1311]" stroked="f">
+                <v:shape id="Isosceles Triangle 5" o:spid="_x0000_s1029" type="#_x0000_t5" style="position:absolute;margin-left:0;margin-top:0;width:167.4pt;height:161.8pt;flip:x;z-index:251659264;visibility:visible;mso-wrap-style:square;mso-width-percent:0;mso-height-percent:0;mso-wrap-distance-left:9pt;mso-wrap-distance-top:0;mso-wrap-distance-right:9pt;mso-wrap-distance-bottom:0;mso-position-horizontal:left;mso-position-horizontal-relative:page;mso-position-vertical:bottom;mso-position-vertical-relative:page;mso-width-percent:0;mso-height-percent:0;mso-width-relative:page;mso-height-relative:page;v-text-anchor:top" o:gfxdata="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" adj="21600" fillcolor="#c6d9f1 [671]" stroked="f">
                   <v:textbox>
                     <w:txbxContent>
                       <w:p>
                         <w:pPr>
                           <w:jc w:val="center"/>
                           <w:rPr>
-                            <w:rFonts w:ascii="Nirmala UI" w:hAnsi="Nirmala UI" w:cs="Nirmala UI"/>
-                            <w:color w:val="365F91" w:themeColor="accent1" w:themeShade="BF"/>
+                            <w:color w:val="4F81BD" w:themeColor="accent1"/>
                             <w:szCs w:val="72"/>
                           </w:rPr>
                         </w:pPr>
                         <w:r>
                           <w:rPr>
-                            <w:rFonts w:ascii="Nirmala UI" w:hAnsi="Nirmala UI" w:cs="Nirmala UI"/>
-                            <w:color w:val="365F91" w:themeColor="accent1" w:themeShade="BF"/>
+                            <w:rFonts w:asciiTheme="minorHAnsi" w:hAnsiTheme="minorHAnsi" w:cs="Times New Roman"/>
+                            <w:color w:val="4F81BD" w:themeColor="accent1"/>
                             <w:szCs w:val="22"/>
                           </w:rPr>
                           <w:fldChar w:fldCharType="begin"/>
                         </w:r>
                         <w:r>
                           <w:rPr>
-                            <w:rFonts w:ascii="Nirmala UI" w:hAnsi="Nirmala UI" w:cs="Nirmala UI"/>
-                            <w:color w:val="365F91" w:themeColor="accent1" w:themeShade="BF"/>
+                            <w:color w:val="4F81BD" w:themeColor="accent1"/>
                           </w:rPr>
                           <w:instrText xml:space="preserve"> PAGE    \* MERGEFORMAT </w:instrText>
                         </w:r>
                         <w:r>
                           <w:rPr>
-                            <w:rFonts w:ascii="Nirmala UI" w:hAnsi="Nirmala UI" w:cs="Nirmala UI"/>
-                            <w:color w:val="365F91" w:themeColor="accent1" w:themeShade="BF"/>
+                            <w:rFonts w:asciiTheme="minorHAnsi" w:hAnsiTheme="minorHAnsi" w:cs="Times New Roman"/>
+                            <w:color w:val="4F81BD" w:themeColor="accent1"/>
                             <w:szCs w:val="22"/>
                           </w:rPr>
                           <w:fldChar w:fldCharType="separate"/>
                         </w:r>
                         <w:r>
                           <w:rPr>
-                            <w:rFonts w:ascii="Nirmala UI" w:eastAsiaTheme="majorEastAsia" w:hAnsi="Nirmala UI" w:cs="Nirmala UI"/>
+                            <w:rFonts w:asciiTheme="majorHAnsi" w:eastAsiaTheme="majorEastAsia" w:hAnsiTheme="majorHAnsi" w:cstheme="majorBidi"/>
                             <w:noProof/>
-                            <w:color w:val="365F91" w:themeColor="accent1" w:themeShade="BF"/>
+                            <w:color w:val="4F81BD" w:themeColor="accent1"/>
                             <w:sz w:val="72"/>
                             <w:szCs w:val="72"/>
                           </w:rPr>
-                          <w:t>9</w:t>
+                          <w:t>10</w:t>
                         </w:r>
                         <w:r>
                           <w:rPr>
-                            <w:rFonts w:ascii="Nirmala UI" w:eastAsiaTheme="majorEastAsia" w:hAnsi="Nirmala UI" w:cs="Nirmala UI"/>
+                            <w:rFonts w:asciiTheme="majorHAnsi" w:eastAsiaTheme="majorEastAsia" w:hAnsiTheme="majorHAnsi" w:cstheme="majorBidi"/>
                             <w:noProof/>
-                            <w:color w:val="365F91" w:themeColor="accent1" w:themeShade="BF"/>
+                            <w:color w:val="4F81BD" w:themeColor="accent1"/>
                             <w:sz w:val="72"/>
                             <w:szCs w:val="72"/>
                           </w:rPr>
@@ -10147,7 +10396,7 @@
 </file>
 
 <file path=customXml/itemProps2.xml><?xml version="1.0" encoding="utf-8"?>
-<ds:datastoreItem xmlns:ds="http://schemas.openxmlformats.org/officeDocument/2006/customXml" ds:itemID="{DE8A1D71-7AFC-4A78-A09A-F057F467B418}">
+<ds:datastoreItem xmlns:ds="http://schemas.openxmlformats.org/officeDocument/2006/customXml" ds:itemID="{3E17BAA4-46C5-400D-A07D-4F81EB187CE7}">
   <ds:schemaRefs>
     <ds:schemaRef ds:uri="http://schemas.openxmlformats.org/officeDocument/2006/bibliography"/>
   </ds:schemaRefs>

</xml_diff>